<commit_message>
Desarrollo de ejercicio 1
</commit_message>
<xml_diff>
--- a/DocumentoPresentacion.docx
+++ b/DocumentoPresentacion.docx
@@ -29,7 +29,7 @@
                     <pic:cNvPicPr/>
                   </pic:nvPicPr>
                   <pic:blipFill>
-                    <a:blip r:embed="rId4"/>
+                    <a:blip r:embed="rId5"/>
                     <a:stretch>
                       <a:fillRect/>
                     </a:stretch>
@@ -63,11 +63,13 @@
         <w:pStyle w:val="Ttulo"/>
         <w:jc w:val="center"/>
         <w:rPr>
-          <w:lang w:val="es-SV"/>
-        </w:rPr>
-      </w:pPr>
-      <w:r>
-        <w:rPr>
+          <w:rFonts w:ascii="Franklin Gothic Medium" w:hAnsi="Franklin Gothic Medium" w:cstheme="minorHAnsi"/>
+          <w:lang w:val="es-SV"/>
+        </w:rPr>
+      </w:pPr>
+      <w:r>
+        <w:rPr>
+          <w:rFonts w:ascii="Franklin Gothic Medium" w:hAnsi="Franklin Gothic Medium" w:cstheme="minorHAnsi"/>
           <w:lang w:val="es-SV"/>
         </w:rPr>
         <w:t>Experiencia de aprendizaje</w:t>
@@ -78,11 +80,13 @@
         <w:pStyle w:val="Ttulo"/>
         <w:jc w:val="center"/>
         <w:rPr>
-          <w:lang w:val="es-SV"/>
-        </w:rPr>
-      </w:pPr>
-      <w:r>
-        <w:rPr>
+          <w:rFonts w:ascii="Franklin Gothic Medium" w:hAnsi="Franklin Gothic Medium"/>
+          <w:lang w:val="es-SV"/>
+        </w:rPr>
+      </w:pPr>
+      <w:r>
+        <w:rPr>
+          <w:rFonts w:ascii="Franklin Gothic Medium" w:hAnsi="Franklin Gothic Medium" w:cstheme="minorHAnsi"/>
           <w:lang w:val="es-SV"/>
         </w:rPr>
         <w:t>Desafío 1</w:t>
@@ -107,15 +111,1445 @@
         <w:rPr>
           <w:lang w:val="es-SV"/>
         </w:rPr>
-        <w:t>Desarrollado por Edgar Mauricio Rivas Hernández | RH131925</w:t>
-      </w:r>
-    </w:p>
-    <w:p>
-      <w:pPr>
-        <w:rPr>
-          <w:lang w:val="es-SV"/>
-        </w:rPr>
-      </w:pPr>
+        <w:t xml:space="preserve">Desarrollado por </w:t>
+      </w:r>
+      <w:r>
+        <w:rPr>
+          <w:b/>
+          <w:color w:val="auto"/>
+          <w:lang w:val="es-SV"/>
+        </w:rPr>
+        <w:t>Edgar Mauricio Rivas Hernández</w:t>
+      </w:r>
+      <w:r>
+        <w:rPr>
+          <w:lang w:val="es-SV"/>
+        </w:rPr>
+        <w:t xml:space="preserve"> | </w:t>
+      </w:r>
+      <w:r>
+        <w:rPr>
+          <w:color w:val="auto"/>
+          <w:lang w:val="es-SV"/>
+        </w:rPr>
+        <w:t>RH131925</w:t>
+      </w:r>
+    </w:p>
+    <w:p>
+      <w:pPr>
+        <w:pStyle w:val="Subttulo"/>
+        <w:jc w:val="center"/>
+        <w:rPr>
+          <w:lang w:val="es-SV"/>
+        </w:rPr>
+      </w:pPr>
+      <w:r>
+        <w:rPr>
+          <w:lang w:val="es-SV"/>
+        </w:rPr>
+        <w:t>Herramientas utilizadas:</w:t>
+      </w:r>
+    </w:p>
+    <w:p>
+      <w:pPr>
+        <w:pStyle w:val="Subttulo"/>
+        <w:numPr>
+          <w:ilvl w:val="0"/>
+          <w:numId w:val="1"/>
+        </w:numPr>
+        <w:jc w:val="center"/>
+        <w:rPr>
+          <w:lang w:val="es-SV"/>
+        </w:rPr>
+      </w:pPr>
+      <w:r>
+        <w:rPr>
+          <w:lang w:val="es-SV"/>
+        </w:rPr>
+        <w:t>Visual Studio 2019</w:t>
+      </w:r>
+    </w:p>
+    <w:p>
+      <w:pPr>
+        <w:pStyle w:val="Subttulo"/>
+        <w:numPr>
+          <w:ilvl w:val="0"/>
+          <w:numId w:val="1"/>
+        </w:numPr>
+        <w:jc w:val="center"/>
+        <w:rPr>
+          <w:lang w:val="es-SV"/>
+        </w:rPr>
+      </w:pPr>
+      <w:r>
+        <w:rPr>
+          <w:lang w:val="es-SV"/>
+        </w:rPr>
+        <w:t xml:space="preserve">SQL Server 2019 </w:t>
+      </w:r>
+      <w:proofErr w:type="spellStart"/>
+      <w:r>
+        <w:rPr>
+          <w:lang w:val="es-SV"/>
+        </w:rPr>
+        <w:t>Developer</w:t>
+      </w:r>
+      <w:proofErr w:type="spellEnd"/>
+      <w:r>
+        <w:rPr>
+          <w:lang w:val="es-SV"/>
+        </w:rPr>
+        <w:t xml:space="preserve"> </w:t>
+      </w:r>
+      <w:proofErr w:type="spellStart"/>
+      <w:r>
+        <w:rPr>
+          <w:lang w:val="es-SV"/>
+        </w:rPr>
+        <w:t>Edition</w:t>
+      </w:r>
+      <w:proofErr w:type="spellEnd"/>
+    </w:p>
+    <w:p>
+      <w:pPr>
+        <w:pStyle w:val="Subttulo"/>
+        <w:numPr>
+          <w:ilvl w:val="0"/>
+          <w:numId w:val="1"/>
+        </w:numPr>
+        <w:jc w:val="center"/>
+        <w:rPr>
+          <w:lang w:val="es-SV"/>
+        </w:rPr>
+      </w:pPr>
+      <w:r>
+        <w:rPr>
+          <w:lang w:val="es-SV"/>
+        </w:rPr>
+        <w:t>SQL Server Management Studio 18</w:t>
+      </w:r>
+    </w:p>
+    <w:p>
+      <w:pPr>
+        <w:pStyle w:val="Subttulo"/>
+        <w:numPr>
+          <w:ilvl w:val="0"/>
+          <w:numId w:val="1"/>
+        </w:numPr>
+        <w:jc w:val="center"/>
+        <w:rPr>
+          <w:lang w:val="es-SV"/>
+        </w:rPr>
+      </w:pPr>
+      <w:r>
+        <w:rPr>
+          <w:lang w:val="es-SV"/>
+        </w:rPr>
+        <w:t>SSIS v3.12</w:t>
+      </w:r>
+    </w:p>
+    <w:p>
+      <w:pPr>
+        <w:rPr>
+          <w:lang w:val="es-SV"/>
+        </w:rPr>
+      </w:pPr>
+    </w:p>
+    <w:p>
+      <w:pPr>
+        <w:rPr>
+          <w:lang w:val="es-SV"/>
+        </w:rPr>
+      </w:pPr>
+    </w:p>
+    <w:p>
+      <w:pPr>
+        <w:rPr>
+          <w:lang w:val="es-SV"/>
+        </w:rPr>
+      </w:pPr>
+    </w:p>
+    <w:p>
+      <w:pPr>
+        <w:rPr>
+          <w:lang w:val="es-SV"/>
+        </w:rPr>
+      </w:pPr>
+    </w:p>
+    <w:p>
+      <w:pPr>
+        <w:rPr>
+          <w:lang w:val="es-SV"/>
+        </w:rPr>
+      </w:pPr>
+    </w:p>
+    <w:p>
+      <w:pPr>
+        <w:rPr>
+          <w:lang w:val="es-SV"/>
+        </w:rPr>
+      </w:pPr>
+    </w:p>
+    <w:p>
+      <w:pPr>
+        <w:rPr>
+          <w:lang w:val="es-SV"/>
+        </w:rPr>
+      </w:pPr>
+    </w:p>
+    <w:p>
+      <w:pPr>
+        <w:rPr>
+          <w:lang w:val="es-SV"/>
+        </w:rPr>
+      </w:pPr>
+    </w:p>
+    <w:p>
+      <w:pPr>
+        <w:rPr>
+          <w:lang w:val="es-SV"/>
+        </w:rPr>
+      </w:pPr>
+    </w:p>
+    <w:p>
+      <w:pPr>
+        <w:rPr>
+          <w:lang w:val="es-SV"/>
+        </w:rPr>
+      </w:pPr>
+    </w:p>
+    <w:p>
+      <w:pPr>
+        <w:rPr>
+          <w:lang w:val="es-SV"/>
+        </w:rPr>
+      </w:pPr>
+    </w:p>
+    <w:p>
+      <w:pPr>
+        <w:rPr>
+          <w:lang w:val="es-SV"/>
+        </w:rPr>
+      </w:pPr>
+    </w:p>
+    <w:p>
+      <w:pPr>
+        <w:rPr>
+          <w:lang w:val="es-SV"/>
+        </w:rPr>
+      </w:pPr>
+    </w:p>
+    <w:p>
+      <w:pPr>
+        <w:pStyle w:val="Ttulo1"/>
+        <w:rPr>
+          <w:lang w:val="es-SV"/>
+        </w:rPr>
+      </w:pPr>
+      <w:r>
+        <w:rPr>
+          <w:lang w:val="es-SV"/>
+        </w:rPr>
+        <w:lastRenderedPageBreak/>
+        <w:t>Ejercicio 1</w:t>
+      </w:r>
+      <w:r>
+        <w:rPr>
+          <w:lang w:val="es-SV"/>
+        </w:rPr>
+        <w:t>: Spa Diego</w:t>
+      </w:r>
+    </w:p>
+    <w:p>
+      <w:pPr>
+        <w:jc w:val="both"/>
+        <w:rPr>
+          <w:sz w:val="24"/>
+          <w:lang w:val="es-SV"/>
+        </w:rPr>
+      </w:pPr>
+      <w:r>
+        <w:rPr>
+          <w:lang w:val="es-SV"/>
+        </w:rPr>
+        <w:t xml:space="preserve">Se diseñó la siguiente base de datos para almacenar la información proporcionada por el cliente. Se separó sucursal en su propia tabla para poder utilizarla como filtro desde el ETL. Se crea una tabla </w:t>
+      </w:r>
+      <w:proofErr w:type="spellStart"/>
+      <w:r>
+        <w:rPr>
+          <w:lang w:val="es-SV"/>
+        </w:rPr>
+        <w:t>visita_historico</w:t>
+      </w:r>
+      <w:proofErr w:type="spellEnd"/>
+      <w:r>
+        <w:rPr>
+          <w:lang w:val="es-SV"/>
+        </w:rPr>
+        <w:t xml:space="preserve"> para almacenar la información actual en de la tabla visita</w:t>
+      </w:r>
+      <w:r>
+        <w:rPr>
+          <w:lang w:val="es-SV"/>
+        </w:rPr>
+        <w:t xml:space="preserve"> antes de cargar nueva data</w:t>
+      </w:r>
+      <w:r>
+        <w:rPr>
+          <w:lang w:val="es-SV"/>
+        </w:rPr>
+        <w:t>.</w:t>
+      </w:r>
+    </w:p>
+    <w:p>
+      <w:pPr>
+        <w:jc w:val="center"/>
+        <w:rPr>
+          <w:lang w:val="es-SV"/>
+        </w:rPr>
+      </w:pPr>
+      <w:r>
+        <w:rPr>
+          <w:noProof/>
+        </w:rPr>
+        <w:drawing>
+          <wp:inline distT="0" distB="0" distL="0" distR="0" wp14:anchorId="3FD0A653" wp14:editId="42898E53">
+            <wp:extent cx="5025225" cy="2125969"/>
+            <wp:effectExtent l="0" t="0" r="4445" b="8255"/>
+            <wp:docPr id="7" name="Imagen 7"/>
+            <wp:cNvGraphicFramePr>
+              <a:graphicFrameLocks xmlns:a="http://schemas.openxmlformats.org/drawingml/2006/main" noChangeAspect="1"/>
+            </wp:cNvGraphicFramePr>
+            <a:graphic xmlns:a="http://schemas.openxmlformats.org/drawingml/2006/main">
+              <a:graphicData uri="http://schemas.openxmlformats.org/drawingml/2006/picture">
+                <pic:pic xmlns:pic="http://schemas.openxmlformats.org/drawingml/2006/picture">
+                  <pic:nvPicPr>
+                    <pic:cNvPr id="1" name=""/>
+                    <pic:cNvPicPr/>
+                  </pic:nvPicPr>
+                  <pic:blipFill>
+                    <a:blip r:embed="rId6"/>
+                    <a:stretch>
+                      <a:fillRect/>
+                    </a:stretch>
+                  </pic:blipFill>
+                  <pic:spPr>
+                    <a:xfrm>
+                      <a:off x="0" y="0"/>
+                      <a:ext cx="5031994" cy="2128833"/>
+                    </a:xfrm>
+                    <a:prstGeom prst="rect">
+                      <a:avLst/>
+                    </a:prstGeom>
+                  </pic:spPr>
+                </pic:pic>
+              </a:graphicData>
+            </a:graphic>
+          </wp:inline>
+        </w:drawing>
+      </w:r>
+    </w:p>
+    <w:p>
+      <w:pPr>
+        <w:jc w:val="both"/>
+        <w:rPr>
+          <w:lang w:val="es-SV"/>
+        </w:rPr>
+      </w:pPr>
+      <w:r>
+        <w:rPr>
+          <w:lang w:val="es-SV"/>
+        </w:rPr>
+        <w:t>Vista general del Flujo de control: Se agrega al inicio una Tarea de flujo de datos “Mover data a histórico”</w:t>
+      </w:r>
+      <w:r>
+        <w:rPr>
+          <w:lang w:val="es-SV"/>
+        </w:rPr>
+        <w:t>, que se encarga de mover la data</w:t>
+      </w:r>
+      <w:r>
+        <w:rPr>
+          <w:lang w:val="es-SV"/>
+        </w:rPr>
+        <w:t xml:space="preserve"> de visitas a </w:t>
+      </w:r>
+      <w:proofErr w:type="spellStart"/>
+      <w:r>
+        <w:rPr>
+          <w:lang w:val="es-SV"/>
+        </w:rPr>
+        <w:t>visitas_historico</w:t>
+      </w:r>
+      <w:proofErr w:type="spellEnd"/>
+      <w:r>
+        <w:rPr>
+          <w:lang w:val="es-SV"/>
+        </w:rPr>
+        <w:t>.</w:t>
+      </w:r>
+      <w:r>
+        <w:rPr>
+          <w:lang w:val="es-SV"/>
+        </w:rPr>
+        <w:t xml:space="preserve"> “Limpiar Tabla Visita” ejecuta un </w:t>
+      </w:r>
+      <w:proofErr w:type="spellStart"/>
+      <w:r>
+        <w:rPr>
+          <w:lang w:val="es-SV"/>
+        </w:rPr>
+        <w:t>truncate</w:t>
+      </w:r>
+      <w:proofErr w:type="spellEnd"/>
+      <w:r>
+        <w:rPr>
+          <w:lang w:val="es-SV"/>
+        </w:rPr>
+        <w:t xml:space="preserve"> sobre la tabla visitas. El Contenedor </w:t>
+      </w:r>
+      <w:proofErr w:type="spellStart"/>
+      <w:r>
+        <w:rPr>
+          <w:lang w:val="es-SV"/>
+        </w:rPr>
+        <w:t>Foreach</w:t>
+      </w:r>
+      <w:proofErr w:type="spellEnd"/>
+      <w:r>
+        <w:rPr>
+          <w:lang w:val="es-SV"/>
+        </w:rPr>
+        <w:t xml:space="preserve"> procesa cada archivo CSV y lo envía a la tarea de flujo principal “CSV hacia SQL Server”</w:t>
+      </w:r>
+    </w:p>
+    <w:p>
+      <w:pPr>
+        <w:jc w:val="center"/>
+        <w:rPr>
+          <w:lang w:val="es-SV"/>
+        </w:rPr>
+      </w:pPr>
+      <w:r>
+        <w:rPr>
+          <w:noProof/>
+        </w:rPr>
+        <w:drawing>
+          <wp:inline distT="0" distB="0" distL="0" distR="0" wp14:anchorId="6BE72385" wp14:editId="36B3DF54">
+            <wp:extent cx="4097407" cy="2346982"/>
+            <wp:effectExtent l="0" t="0" r="0" b="0"/>
+            <wp:docPr id="3" name="Imagen 3"/>
+            <wp:cNvGraphicFramePr>
+              <a:graphicFrameLocks xmlns:a="http://schemas.openxmlformats.org/drawingml/2006/main" noChangeAspect="1"/>
+            </wp:cNvGraphicFramePr>
+            <a:graphic xmlns:a="http://schemas.openxmlformats.org/drawingml/2006/main">
+              <a:graphicData uri="http://schemas.openxmlformats.org/drawingml/2006/picture">
+                <pic:pic xmlns:pic="http://schemas.openxmlformats.org/drawingml/2006/picture">
+                  <pic:nvPicPr>
+                    <pic:cNvPr id="1" name=""/>
+                    <pic:cNvPicPr/>
+                  </pic:nvPicPr>
+                  <pic:blipFill>
+                    <a:blip r:embed="rId7"/>
+                    <a:stretch>
+                      <a:fillRect/>
+                    </a:stretch>
+                  </pic:blipFill>
+                  <pic:spPr>
+                    <a:xfrm>
+                      <a:off x="0" y="0"/>
+                      <a:ext cx="4101457" cy="2349302"/>
+                    </a:xfrm>
+                    <a:prstGeom prst="rect">
+                      <a:avLst/>
+                    </a:prstGeom>
+                  </pic:spPr>
+                </pic:pic>
+              </a:graphicData>
+            </a:graphic>
+          </wp:inline>
+        </w:drawing>
+      </w:r>
+    </w:p>
+    <w:p>
+      <w:pPr>
+        <w:rPr>
+          <w:lang w:val="es-SV"/>
+        </w:rPr>
+      </w:pPr>
+    </w:p>
+    <w:p>
+      <w:pPr>
+        <w:rPr>
+          <w:lang w:val="es-SV"/>
+        </w:rPr>
+      </w:pPr>
+    </w:p>
+    <w:p>
+      <w:pPr>
+        <w:rPr>
+          <w:lang w:val="es-SV"/>
+        </w:rPr>
+      </w:pPr>
+    </w:p>
+    <w:p>
+      <w:pPr>
+        <w:rPr>
+          <w:lang w:val="es-SV"/>
+        </w:rPr>
+      </w:pPr>
+    </w:p>
+    <w:p>
+      <w:pPr>
+        <w:rPr>
+          <w:lang w:val="es-SV"/>
+        </w:rPr>
+      </w:pPr>
+    </w:p>
+    <w:p>
+      <w:pPr>
+        <w:rPr>
+          <w:lang w:val="es-SV"/>
+        </w:rPr>
+      </w:pPr>
+    </w:p>
+    <w:p>
+      <w:pPr>
+        <w:jc w:val="both"/>
+        <w:rPr>
+          <w:lang w:val="es-SV"/>
+        </w:rPr>
+      </w:pPr>
+      <w:r>
+        <w:rPr>
+          <w:lang w:val="es-SV"/>
+        </w:rPr>
+        <w:lastRenderedPageBreak/>
+        <w:t>Vista del flujo “CSV hacia SQL Server”. Contiene los siguientes componentes:</w:t>
+      </w:r>
+    </w:p>
+    <w:p>
+      <w:pPr>
+        <w:pStyle w:val="Prrafodelista"/>
+        <w:numPr>
+          <w:ilvl w:val="0"/>
+          <w:numId w:val="3"/>
+        </w:numPr>
+        <w:jc w:val="both"/>
+        <w:rPr>
+          <w:lang w:val="es-SV"/>
+        </w:rPr>
+      </w:pPr>
+      <w:r>
+        <w:rPr>
+          <w:lang w:val="es-SV"/>
+        </w:rPr>
+        <w:t xml:space="preserve">Origen CSV, utiliza una expresión para tomar el </w:t>
+      </w:r>
+      <w:proofErr w:type="spellStart"/>
+      <w:r>
+        <w:rPr>
+          <w:lang w:val="es-SV"/>
+        </w:rPr>
+        <w:t>path</w:t>
+      </w:r>
+      <w:proofErr w:type="spellEnd"/>
+      <w:r>
+        <w:rPr>
+          <w:lang w:val="es-SV"/>
+        </w:rPr>
+        <w:t xml:space="preserve"> del archivo del </w:t>
+      </w:r>
+      <w:proofErr w:type="spellStart"/>
+      <w:r>
+        <w:rPr>
+          <w:lang w:val="es-SV"/>
+        </w:rPr>
+        <w:t>ForEach</w:t>
+      </w:r>
+      <w:proofErr w:type="spellEnd"/>
+      <w:r>
+        <w:rPr>
+          <w:lang w:val="es-SV"/>
+        </w:rPr>
+        <w:t xml:space="preserve"> mostrado anteriormente</w:t>
+      </w:r>
+    </w:p>
+    <w:p>
+      <w:pPr>
+        <w:pStyle w:val="Prrafodelista"/>
+        <w:numPr>
+          <w:ilvl w:val="0"/>
+          <w:numId w:val="3"/>
+        </w:numPr>
+        <w:jc w:val="both"/>
+        <w:rPr>
+          <w:lang w:val="es-SV"/>
+        </w:rPr>
+      </w:pPr>
+      <w:r>
+        <w:rPr>
+          <w:lang w:val="es-SV"/>
+        </w:rPr>
+        <w:t>Columna Derivada, agrega el nombre de archivo como columna a todos los registros</w:t>
+      </w:r>
+    </w:p>
+    <w:p>
+      <w:pPr>
+        <w:pStyle w:val="Prrafodelista"/>
+        <w:numPr>
+          <w:ilvl w:val="0"/>
+          <w:numId w:val="3"/>
+        </w:numPr>
+        <w:jc w:val="both"/>
+        <w:rPr>
+          <w:lang w:val="es-SV"/>
+        </w:rPr>
+      </w:pPr>
+      <w:r>
+        <w:rPr>
+          <w:lang w:val="es-SV"/>
+        </w:rPr>
+        <w:t>Ordenar, ordena los registros por sucursal</w:t>
+      </w:r>
+    </w:p>
+    <w:p>
+      <w:pPr>
+        <w:pStyle w:val="Prrafodelista"/>
+        <w:numPr>
+          <w:ilvl w:val="0"/>
+          <w:numId w:val="3"/>
+        </w:numPr>
+        <w:jc w:val="both"/>
+        <w:rPr>
+          <w:lang w:val="es-SV"/>
+        </w:rPr>
+      </w:pPr>
+      <w:r>
+        <w:rPr>
+          <w:lang w:val="es-SV"/>
+        </w:rPr>
+        <w:t xml:space="preserve">Búsqueda aproximada, consulta la </w:t>
+      </w:r>
+      <w:proofErr w:type="gramStart"/>
+      <w:r>
+        <w:rPr>
+          <w:lang w:val="es-SV"/>
+        </w:rPr>
+        <w:t>tabla sucursales</w:t>
+      </w:r>
+      <w:proofErr w:type="gramEnd"/>
+      <w:r>
+        <w:rPr>
+          <w:lang w:val="es-SV"/>
+        </w:rPr>
+        <w:t xml:space="preserve">, su campo </w:t>
+      </w:r>
+      <w:proofErr w:type="spellStart"/>
+      <w:r>
+        <w:rPr>
+          <w:lang w:val="es-SV"/>
+        </w:rPr>
+        <w:t>nombre_archivo</w:t>
+      </w:r>
+      <w:proofErr w:type="spellEnd"/>
+      <w:r>
+        <w:rPr>
+          <w:lang w:val="es-SV"/>
+        </w:rPr>
+        <w:t xml:space="preserve"> para verificar a qué sucursal se debe asignar. Agrega la columna </w:t>
+      </w:r>
+      <w:proofErr w:type="spellStart"/>
+      <w:r>
+        <w:rPr>
+          <w:lang w:val="es-SV"/>
+        </w:rPr>
+        <w:t>fk_sucursal_id</w:t>
+      </w:r>
+      <w:proofErr w:type="spellEnd"/>
+    </w:p>
+    <w:p>
+      <w:pPr>
+        <w:pStyle w:val="Prrafodelista"/>
+        <w:numPr>
+          <w:ilvl w:val="0"/>
+          <w:numId w:val="3"/>
+        </w:numPr>
+        <w:jc w:val="both"/>
+        <w:rPr>
+          <w:lang w:val="es-SV"/>
+        </w:rPr>
+      </w:pPr>
+      <w:r>
+        <w:rPr>
+          <w:lang w:val="es-SV"/>
+        </w:rPr>
+        <w:t xml:space="preserve">Destino </w:t>
+      </w:r>
+      <w:r>
+        <w:rPr>
+          <w:lang w:val="es-SV"/>
+        </w:rPr>
+        <w:t xml:space="preserve">de OLE DB, escribe a la base </w:t>
+      </w:r>
+      <w:proofErr w:type="spellStart"/>
+      <w:r>
+        <w:rPr>
+          <w:lang w:val="es-SV"/>
+        </w:rPr>
+        <w:t>db_diego_spa</w:t>
+      </w:r>
+      <w:proofErr w:type="spellEnd"/>
+    </w:p>
+    <w:p>
+      <w:pPr>
+        <w:jc w:val="center"/>
+        <w:rPr>
+          <w:lang w:val="es-SV"/>
+        </w:rPr>
+      </w:pPr>
+      <w:r>
+        <w:rPr>
+          <w:noProof/>
+        </w:rPr>
+        <w:drawing>
+          <wp:inline distT="0" distB="0" distL="0" distR="0" wp14:anchorId="0C0ADD44" wp14:editId="727EB7A2">
+            <wp:extent cx="5612130" cy="2855595"/>
+            <wp:effectExtent l="0" t="0" r="7620" b="1905"/>
+            <wp:docPr id="4" name="Imagen 4"/>
+            <wp:cNvGraphicFramePr>
+              <a:graphicFrameLocks xmlns:a="http://schemas.openxmlformats.org/drawingml/2006/main" noChangeAspect="1"/>
+            </wp:cNvGraphicFramePr>
+            <a:graphic xmlns:a="http://schemas.openxmlformats.org/drawingml/2006/main">
+              <a:graphicData uri="http://schemas.openxmlformats.org/drawingml/2006/picture">
+                <pic:pic xmlns:pic="http://schemas.openxmlformats.org/drawingml/2006/picture">
+                  <pic:nvPicPr>
+                    <pic:cNvPr id="1" name=""/>
+                    <pic:cNvPicPr/>
+                  </pic:nvPicPr>
+                  <pic:blipFill>
+                    <a:blip r:embed="rId8"/>
+                    <a:stretch>
+                      <a:fillRect/>
+                    </a:stretch>
+                  </pic:blipFill>
+                  <pic:spPr>
+                    <a:xfrm>
+                      <a:off x="0" y="0"/>
+                      <a:ext cx="5612130" cy="2855595"/>
+                    </a:xfrm>
+                    <a:prstGeom prst="rect">
+                      <a:avLst/>
+                    </a:prstGeom>
+                  </pic:spPr>
+                </pic:pic>
+              </a:graphicData>
+            </a:graphic>
+          </wp:inline>
+        </w:drawing>
+      </w:r>
+    </w:p>
+    <w:p>
+      <w:pPr>
+        <w:jc w:val="both"/>
+        <w:rPr>
+          <w:lang w:val="es-SV"/>
+        </w:rPr>
+      </w:pPr>
+      <w:r>
+        <w:rPr>
+          <w:lang w:val="es-SV"/>
+        </w:rPr>
+        <w:t xml:space="preserve">Vista de las conexiones y </w:t>
+      </w:r>
+      <w:proofErr w:type="spellStart"/>
+      <w:r>
+        <w:rPr>
+          <w:lang w:val="es-SV"/>
+        </w:rPr>
+        <w:t>variables.</w:t>
+      </w:r>
+      <w:proofErr w:type="spellEnd"/>
+    </w:p>
+    <w:p>
+      <w:pPr>
+        <w:pStyle w:val="Prrafodelista"/>
+        <w:numPr>
+          <w:ilvl w:val="0"/>
+          <w:numId w:val="4"/>
+        </w:numPr>
+        <w:jc w:val="both"/>
+        <w:rPr>
+          <w:lang w:val="es-SV"/>
+        </w:rPr>
+      </w:pPr>
+      <w:proofErr w:type="spellStart"/>
+      <w:r>
+        <w:rPr>
+          <w:lang w:val="es-SV"/>
+        </w:rPr>
+        <w:t>Source</w:t>
+      </w:r>
+      <w:proofErr w:type="spellEnd"/>
+      <w:r>
+        <w:rPr>
+          <w:lang w:val="es-SV"/>
+        </w:rPr>
+        <w:t xml:space="preserve"> CSV, la fuente de archivos planos usa una expresión basada en la variable </w:t>
+      </w:r>
+      <w:proofErr w:type="spellStart"/>
+      <w:r>
+        <w:rPr>
+          <w:lang w:val="es-SV"/>
+        </w:rPr>
+        <w:t>originName</w:t>
+      </w:r>
+      <w:proofErr w:type="spellEnd"/>
+    </w:p>
+    <w:p>
+      <w:pPr>
+        <w:pStyle w:val="Prrafodelista"/>
+        <w:numPr>
+          <w:ilvl w:val="0"/>
+          <w:numId w:val="4"/>
+        </w:numPr>
+        <w:jc w:val="both"/>
+        <w:rPr>
+          <w:lang w:val="es-SV"/>
+        </w:rPr>
+      </w:pPr>
+      <w:r>
+        <w:rPr>
+          <w:lang w:val="es-SV"/>
+        </w:rPr>
+        <w:t>DESKTOP-LD3OAU2.db_diego_spa.sa, la conexión al servidor SQL Server</w:t>
+      </w:r>
+    </w:p>
+    <w:p>
+      <w:pPr>
+        <w:pStyle w:val="Prrafodelista"/>
+        <w:numPr>
+          <w:ilvl w:val="0"/>
+          <w:numId w:val="4"/>
+        </w:numPr>
+        <w:jc w:val="both"/>
+        <w:rPr>
+          <w:lang w:val="es-SV"/>
+        </w:rPr>
+      </w:pPr>
+      <w:proofErr w:type="spellStart"/>
+      <w:r>
+        <w:rPr>
+          <w:lang w:val="es-SV"/>
+        </w:rPr>
+        <w:t>originName</w:t>
+      </w:r>
+      <w:proofErr w:type="spellEnd"/>
+      <w:r>
+        <w:rPr>
+          <w:lang w:val="es-SV"/>
+        </w:rPr>
+        <w:t xml:space="preserve">, es la variable donde el </w:t>
+      </w:r>
+      <w:proofErr w:type="spellStart"/>
+      <w:r>
+        <w:rPr>
+          <w:lang w:val="es-SV"/>
+        </w:rPr>
+        <w:t>ForEach</w:t>
+      </w:r>
+      <w:proofErr w:type="spellEnd"/>
+      <w:r>
+        <w:rPr>
+          <w:lang w:val="es-SV"/>
+        </w:rPr>
+        <w:t xml:space="preserve"> deposita el </w:t>
+      </w:r>
+      <w:proofErr w:type="spellStart"/>
+      <w:r>
+        <w:rPr>
+          <w:lang w:val="es-SV"/>
+        </w:rPr>
+        <w:t>path</w:t>
+      </w:r>
+      <w:proofErr w:type="spellEnd"/>
+      <w:r>
+        <w:rPr>
+          <w:lang w:val="es-SV"/>
+        </w:rPr>
+        <w:t xml:space="preserve"> del archivo que se lee actualmente</w:t>
+      </w:r>
+    </w:p>
+    <w:p>
+      <w:pPr>
+        <w:jc w:val="center"/>
+        <w:rPr>
+          <w:lang w:val="es-SV"/>
+        </w:rPr>
+      </w:pPr>
+      <w:r>
+        <w:rPr>
+          <w:noProof/>
+        </w:rPr>
+        <w:drawing>
+          <wp:inline distT="0" distB="0" distL="0" distR="0" wp14:anchorId="1C3E0618" wp14:editId="33F4A825">
+            <wp:extent cx="4657725" cy="1838325"/>
+            <wp:effectExtent l="0" t="0" r="9525" b="9525"/>
+            <wp:docPr id="6" name="Imagen 6"/>
+            <wp:cNvGraphicFramePr>
+              <a:graphicFrameLocks xmlns:a="http://schemas.openxmlformats.org/drawingml/2006/main" noChangeAspect="1"/>
+            </wp:cNvGraphicFramePr>
+            <a:graphic xmlns:a="http://schemas.openxmlformats.org/drawingml/2006/main">
+              <a:graphicData uri="http://schemas.openxmlformats.org/drawingml/2006/picture">
+                <pic:pic xmlns:pic="http://schemas.openxmlformats.org/drawingml/2006/picture">
+                  <pic:nvPicPr>
+                    <pic:cNvPr id="1" name=""/>
+                    <pic:cNvPicPr/>
+                  </pic:nvPicPr>
+                  <pic:blipFill>
+                    <a:blip r:embed="rId9"/>
+                    <a:stretch>
+                      <a:fillRect/>
+                    </a:stretch>
+                  </pic:blipFill>
+                  <pic:spPr>
+                    <a:xfrm>
+                      <a:off x="0" y="0"/>
+                      <a:ext cx="4657725" cy="1838325"/>
+                    </a:xfrm>
+                    <a:prstGeom prst="rect">
+                      <a:avLst/>
+                    </a:prstGeom>
+                  </pic:spPr>
+                </pic:pic>
+              </a:graphicData>
+            </a:graphic>
+          </wp:inline>
+        </w:drawing>
+      </w:r>
+    </w:p>
+    <w:p>
+      <w:pPr>
+        <w:jc w:val="center"/>
+        <w:rPr>
+          <w:lang w:val="es-SV"/>
+        </w:rPr>
+      </w:pPr>
+    </w:p>
+    <w:p>
+      <w:pPr>
+        <w:jc w:val="both"/>
+        <w:rPr>
+          <w:lang w:val="es-SV"/>
+        </w:rPr>
+      </w:pPr>
+      <w:r>
+        <w:rPr>
+          <w:lang w:val="es-SV"/>
+        </w:rPr>
+        <w:lastRenderedPageBreak/>
+        <w:t>Muestra del paquete en ejecución</w:t>
+      </w:r>
+    </w:p>
+    <w:p>
+      <w:pPr>
+        <w:rPr>
+          <w:lang w:val="es-SV"/>
+        </w:rPr>
+      </w:pPr>
+      <w:r>
+        <w:rPr>
+          <w:noProof/>
+        </w:rPr>
+        <w:drawing>
+          <wp:inline distT="0" distB="0" distL="0" distR="0" wp14:anchorId="41DE5B4E" wp14:editId="504274DF">
+            <wp:extent cx="5612130" cy="2997200"/>
+            <wp:effectExtent l="0" t="0" r="7620" b="0"/>
+            <wp:docPr id="5" name="Imagen 5"/>
+            <wp:cNvGraphicFramePr>
+              <a:graphicFrameLocks xmlns:a="http://schemas.openxmlformats.org/drawingml/2006/main" noChangeAspect="1"/>
+            </wp:cNvGraphicFramePr>
+            <a:graphic xmlns:a="http://schemas.openxmlformats.org/drawingml/2006/main">
+              <a:graphicData uri="http://schemas.openxmlformats.org/drawingml/2006/picture">
+                <pic:pic xmlns:pic="http://schemas.openxmlformats.org/drawingml/2006/picture">
+                  <pic:nvPicPr>
+                    <pic:cNvPr id="1" name=""/>
+                    <pic:cNvPicPr/>
+                  </pic:nvPicPr>
+                  <pic:blipFill>
+                    <a:blip r:embed="rId10"/>
+                    <a:stretch>
+                      <a:fillRect/>
+                    </a:stretch>
+                  </pic:blipFill>
+                  <pic:spPr>
+                    <a:xfrm>
+                      <a:off x="0" y="0"/>
+                      <a:ext cx="5612130" cy="2997200"/>
+                    </a:xfrm>
+                    <a:prstGeom prst="rect">
+                      <a:avLst/>
+                    </a:prstGeom>
+                  </pic:spPr>
+                </pic:pic>
+              </a:graphicData>
+            </a:graphic>
+          </wp:inline>
+        </w:drawing>
+      </w:r>
+    </w:p>
+    <w:p>
+      <w:pPr>
+        <w:rPr>
+          <w:lang w:val="es-SV"/>
+        </w:rPr>
+      </w:pPr>
+      <w:r>
+        <w:rPr>
+          <w:lang w:val="es-SV"/>
+        </w:rPr>
+        <w:t>Consultando la tabla vistas, vemos los 700 registros esperados</w:t>
+      </w:r>
+    </w:p>
+    <w:p>
+      <w:pPr>
+        <w:rPr>
+          <w:lang w:val="es-SV"/>
+        </w:rPr>
+      </w:pPr>
+      <w:r>
+        <w:rPr>
+          <w:noProof/>
+        </w:rPr>
+        <w:drawing>
+          <wp:inline distT="0" distB="0" distL="0" distR="0" wp14:anchorId="72A5DB9F" wp14:editId="4E7F2967">
+            <wp:extent cx="5612130" cy="1861820"/>
+            <wp:effectExtent l="0" t="0" r="7620" b="5080"/>
+            <wp:docPr id="12" name="Imagen 12"/>
+            <wp:cNvGraphicFramePr>
+              <a:graphicFrameLocks xmlns:a="http://schemas.openxmlformats.org/drawingml/2006/main" noChangeAspect="1"/>
+            </wp:cNvGraphicFramePr>
+            <a:graphic xmlns:a="http://schemas.openxmlformats.org/drawingml/2006/main">
+              <a:graphicData uri="http://schemas.openxmlformats.org/drawingml/2006/picture">
+                <pic:pic xmlns:pic="http://schemas.openxmlformats.org/drawingml/2006/picture">
+                  <pic:nvPicPr>
+                    <pic:cNvPr id="1" name=""/>
+                    <pic:cNvPicPr/>
+                  </pic:nvPicPr>
+                  <pic:blipFill>
+                    <a:blip r:embed="rId11"/>
+                    <a:stretch>
+                      <a:fillRect/>
+                    </a:stretch>
+                  </pic:blipFill>
+                  <pic:spPr>
+                    <a:xfrm>
+                      <a:off x="0" y="0"/>
+                      <a:ext cx="5612130" cy="1861820"/>
+                    </a:xfrm>
+                    <a:prstGeom prst="rect">
+                      <a:avLst/>
+                    </a:prstGeom>
+                  </pic:spPr>
+                </pic:pic>
+              </a:graphicData>
+            </a:graphic>
+          </wp:inline>
+        </w:drawing>
+      </w:r>
+    </w:p>
+    <w:p>
+      <w:pPr>
+        <w:rPr>
+          <w:lang w:val="es-SV"/>
+        </w:rPr>
+      </w:pPr>
+      <w:r>
+        <w:rPr>
+          <w:lang w:val="es-SV"/>
+        </w:rPr>
+        <w:br w:type="page"/>
+      </w:r>
+    </w:p>
+    <w:p>
+      <w:pPr>
+        <w:rPr>
+          <w:lang w:val="es-SV"/>
+        </w:rPr>
+      </w:pPr>
+      <w:r>
+        <w:rPr>
+          <w:lang w:val="es-SV"/>
+        </w:rPr>
+        <w:lastRenderedPageBreak/>
+        <w:t>Consultas para agrupar clientela.</w:t>
+      </w:r>
+    </w:p>
+    <w:p>
+      <w:pPr>
+        <w:pStyle w:val="Prrafodelista"/>
+        <w:numPr>
+          <w:ilvl w:val="0"/>
+          <w:numId w:val="5"/>
+        </w:numPr>
+        <w:rPr>
+          <w:lang w:val="es-SV"/>
+        </w:rPr>
+      </w:pPr>
+      <w:r>
+        <w:rPr>
+          <w:lang w:val="es-SV"/>
+        </w:rPr>
+        <w:t>Clientes / Visitas totales por sucursal</w:t>
+      </w:r>
+    </w:p>
+    <w:p>
+      <w:pPr>
+        <w:pStyle w:val="Prrafodelista"/>
+        <w:numPr>
+          <w:ilvl w:val="0"/>
+          <w:numId w:val="5"/>
+        </w:numPr>
+        <w:rPr>
+          <w:lang w:val="es-SV"/>
+        </w:rPr>
+      </w:pPr>
+      <w:r>
+        <w:rPr>
+          <w:lang w:val="es-SV"/>
+        </w:rPr>
+        <w:t>Clientes / Visitas totales por sexo</w:t>
+      </w:r>
+    </w:p>
+    <w:p>
+      <w:pPr>
+        <w:pStyle w:val="Prrafodelista"/>
+        <w:numPr>
+          <w:ilvl w:val="0"/>
+          <w:numId w:val="5"/>
+        </w:numPr>
+        <w:rPr>
+          <w:lang w:val="es-SV"/>
+        </w:rPr>
+      </w:pPr>
+      <w:r>
+        <w:rPr>
+          <w:lang w:val="es-SV"/>
+        </w:rPr>
+        <w:t>Mezcla de las anteriores</w:t>
+      </w:r>
+    </w:p>
+    <w:p>
+      <w:pPr>
+        <w:rPr>
+          <w:lang w:val="es-SV"/>
+        </w:rPr>
+      </w:pPr>
+      <w:r>
+        <w:rPr>
+          <w:noProof/>
+        </w:rPr>
+        <w:drawing>
+          <wp:inline distT="0" distB="0" distL="0" distR="0" wp14:anchorId="3D30A999" wp14:editId="5640F5AA">
+            <wp:extent cx="4787308" cy="2734945"/>
+            <wp:effectExtent l="0" t="0" r="0" b="8255"/>
+            <wp:docPr id="9" name="Imagen 9"/>
+            <wp:cNvGraphicFramePr>
+              <a:graphicFrameLocks xmlns:a="http://schemas.openxmlformats.org/drawingml/2006/main" noChangeAspect="1"/>
+            </wp:cNvGraphicFramePr>
+            <a:graphic xmlns:a="http://schemas.openxmlformats.org/drawingml/2006/main">
+              <a:graphicData uri="http://schemas.openxmlformats.org/drawingml/2006/picture">
+                <pic:pic xmlns:pic="http://schemas.openxmlformats.org/drawingml/2006/picture">
+                  <pic:nvPicPr>
+                    <pic:cNvPr id="1" name=""/>
+                    <pic:cNvPicPr/>
+                  </pic:nvPicPr>
+                  <pic:blipFill rotWithShape="1">
+                    <a:blip r:embed="rId12"/>
+                    <a:srcRect l="660" b="1656"/>
+                    <a:stretch/>
+                  </pic:blipFill>
+                  <pic:spPr bwMode="auto">
+                    <a:xfrm>
+                      <a:off x="0" y="0"/>
+                      <a:ext cx="4787840" cy="2735249"/>
+                    </a:xfrm>
+                    <a:prstGeom prst="rect">
+                      <a:avLst/>
+                    </a:prstGeom>
+                    <a:ln>
+                      <a:noFill/>
+                    </a:ln>
+                    <a:extLst>
+                      <a:ext uri="{53640926-AAD7-44D8-BBD7-CCE9431645EC}">
+                        <a14:shadowObscured xmlns:a14="http://schemas.microsoft.com/office/drawing/2010/main"/>
+                      </a:ext>
+                    </a:extLst>
+                  </pic:spPr>
+                </pic:pic>
+              </a:graphicData>
+            </a:graphic>
+          </wp:inline>
+        </w:drawing>
+      </w:r>
+    </w:p>
+    <w:p>
+      <w:pPr>
+        <w:pStyle w:val="Prrafodelista"/>
+        <w:numPr>
+          <w:ilvl w:val="0"/>
+          <w:numId w:val="5"/>
+        </w:numPr>
+        <w:rPr>
+          <w:lang w:val="es-SV"/>
+        </w:rPr>
+      </w:pPr>
+      <w:r>
+        <w:rPr>
+          <w:lang w:val="es-SV"/>
+        </w:rPr>
+        <w:t>Por rango de ingresos, mostrando ingresos promedio.</w:t>
+      </w:r>
+    </w:p>
+    <w:p>
+      <w:pPr>
+        <w:rPr>
+          <w:lang w:val="es-SV"/>
+        </w:rPr>
+      </w:pPr>
+      <w:r>
+        <w:rPr>
+          <w:noProof/>
+        </w:rPr>
+        <w:drawing>
+          <wp:inline distT="0" distB="0" distL="0" distR="0" wp14:anchorId="5517E008" wp14:editId="52015A81">
+            <wp:extent cx="4962525" cy="1914525"/>
+            <wp:effectExtent l="0" t="0" r="9525" b="9525"/>
+            <wp:docPr id="10" name="Imagen 10"/>
+            <wp:cNvGraphicFramePr>
+              <a:graphicFrameLocks xmlns:a="http://schemas.openxmlformats.org/drawingml/2006/main" noChangeAspect="1"/>
+            </wp:cNvGraphicFramePr>
+            <a:graphic xmlns:a="http://schemas.openxmlformats.org/drawingml/2006/main">
+              <a:graphicData uri="http://schemas.openxmlformats.org/drawingml/2006/picture">
+                <pic:pic xmlns:pic="http://schemas.openxmlformats.org/drawingml/2006/picture">
+                  <pic:nvPicPr>
+                    <pic:cNvPr id="1" name=""/>
+                    <pic:cNvPicPr/>
+                  </pic:nvPicPr>
+                  <pic:blipFill>
+                    <a:blip r:embed="rId13"/>
+                    <a:stretch>
+                      <a:fillRect/>
+                    </a:stretch>
+                  </pic:blipFill>
+                  <pic:spPr>
+                    <a:xfrm>
+                      <a:off x="0" y="0"/>
+                      <a:ext cx="4962525" cy="1914525"/>
+                    </a:xfrm>
+                    <a:prstGeom prst="rect">
+                      <a:avLst/>
+                    </a:prstGeom>
+                  </pic:spPr>
+                </pic:pic>
+              </a:graphicData>
+            </a:graphic>
+          </wp:inline>
+        </w:drawing>
+      </w:r>
+    </w:p>
+    <w:p>
+      <w:pPr>
+        <w:rPr>
+          <w:lang w:val="es-SV"/>
+        </w:rPr>
+      </w:pPr>
+      <w:r>
+        <w:rPr>
+          <w:lang w:val="es-SV"/>
+        </w:rPr>
+        <w:t>Se puede detectar con esto los siguientes puntos a considerar:</w:t>
+      </w:r>
+    </w:p>
+    <w:p>
+      <w:pPr>
+        <w:pStyle w:val="Prrafodelista"/>
+        <w:numPr>
+          <w:ilvl w:val="0"/>
+          <w:numId w:val="6"/>
+        </w:numPr>
+        <w:rPr>
+          <w:lang w:val="es-SV"/>
+        </w:rPr>
+      </w:pPr>
+      <w:r>
+        <w:rPr>
+          <w:lang w:val="es-SV"/>
+        </w:rPr>
+        <w:t>Hay más clientela masculina</w:t>
+      </w:r>
+    </w:p>
+    <w:p>
+      <w:pPr>
+        <w:pStyle w:val="Prrafodelista"/>
+        <w:numPr>
+          <w:ilvl w:val="0"/>
+          <w:numId w:val="6"/>
+        </w:numPr>
+        <w:rPr>
+          <w:lang w:val="es-SV"/>
+        </w:rPr>
+      </w:pPr>
+      <w:r>
+        <w:rPr>
+          <w:lang w:val="es-SV"/>
+        </w:rPr>
+        <w:t>Los clientes que ganan más de $1000 conforman casi dos terceras partes de la clientela</w:t>
+      </w:r>
+    </w:p>
+    <w:p>
+      <w:pPr>
+        <w:pStyle w:val="Prrafodelista"/>
+        <w:numPr>
+          <w:ilvl w:val="0"/>
+          <w:numId w:val="6"/>
+        </w:numPr>
+        <w:rPr>
+          <w:lang w:val="es-SV"/>
+        </w:rPr>
+      </w:pPr>
+      <w:r>
+        <w:rPr>
+          <w:lang w:val="es-SV"/>
+        </w:rPr>
+        <w:t>La sucursal más visitada es Escalón, en contraste la sucursal Centro casi no tiene visitas</w:t>
+      </w:r>
+    </w:p>
+    <w:p>
+      <w:pPr>
+        <w:pStyle w:val="Prrafodelista"/>
+        <w:numPr>
+          <w:ilvl w:val="0"/>
+          <w:numId w:val="6"/>
+        </w:numPr>
+        <w:rPr>
+          <w:lang w:val="es-SV"/>
+        </w:rPr>
+      </w:pPr>
+      <w:r>
+        <w:rPr>
+          <w:lang w:val="es-SV"/>
+        </w:rPr>
+        <w:t>Las mujeres que ganan menos de $500 conforman el grupo más pequeño de la clientela (21), y los hombres que ganan entre $1000 y $2000 son el grupo más grande (</w:t>
+      </w:r>
+      <w:r>
+        <w:rPr>
+          <w:lang w:val="es-SV"/>
+        </w:rPr>
+        <w:t>159</w:t>
+      </w:r>
+      <w:r>
+        <w:rPr>
+          <w:lang w:val="es-SV"/>
+        </w:rPr>
+        <w:t>)</w:t>
+      </w:r>
+    </w:p>
+    <w:p>
+      <w:pPr>
+        <w:rPr>
+          <w:lang w:val="es-SV"/>
+        </w:rPr>
+      </w:pPr>
+    </w:p>
+    <w:p>
+      <w:pPr>
+        <w:rPr>
+          <w:lang w:val="es-SV"/>
+        </w:rPr>
+      </w:pPr>
+    </w:p>
+    <w:p>
+      <w:pPr>
+        <w:rPr>
+          <w:lang w:val="es-SV"/>
+        </w:rPr>
+      </w:pPr>
+    </w:p>
+    <w:p>
+      <w:pPr>
+        <w:rPr>
+          <w:lang w:val="es-SV"/>
+        </w:rPr>
+      </w:pPr>
+      <w:r>
+        <w:rPr>
+          <w:lang w:val="es-SV"/>
+        </w:rPr>
+        <w:lastRenderedPageBreak/>
+        <w:t>Otra consulta de interés es el uso de servicios, podemos ver que el servicio más usado por si solo es Yoga. Y el que menos clientes usan es el Sauna.</w:t>
+      </w:r>
+    </w:p>
+    <w:p>
+      <w:pPr>
+        <w:rPr>
+          <w:lang w:val="es-SV"/>
+        </w:rPr>
+      </w:pPr>
+      <w:r>
+        <w:rPr>
+          <w:noProof/>
+        </w:rPr>
+        <w:drawing>
+          <wp:inline distT="0" distB="0" distL="0" distR="0" wp14:anchorId="19217D84" wp14:editId="731184CA">
+            <wp:extent cx="2514600" cy="2447925"/>
+            <wp:effectExtent l="0" t="0" r="0" b="9525"/>
+            <wp:docPr id="11" name="Imagen 11"/>
+            <wp:cNvGraphicFramePr>
+              <a:graphicFrameLocks xmlns:a="http://schemas.openxmlformats.org/drawingml/2006/main" noChangeAspect="1"/>
+            </wp:cNvGraphicFramePr>
+            <a:graphic xmlns:a="http://schemas.openxmlformats.org/drawingml/2006/main">
+              <a:graphicData uri="http://schemas.openxmlformats.org/drawingml/2006/picture">
+                <pic:pic xmlns:pic="http://schemas.openxmlformats.org/drawingml/2006/picture">
+                  <pic:nvPicPr>
+                    <pic:cNvPr id="1" name=""/>
+                    <pic:cNvPicPr/>
+                  </pic:nvPicPr>
+                  <pic:blipFill>
+                    <a:blip r:embed="rId14"/>
+                    <a:stretch>
+                      <a:fillRect/>
+                    </a:stretch>
+                  </pic:blipFill>
+                  <pic:spPr>
+                    <a:xfrm>
+                      <a:off x="0" y="0"/>
+                      <a:ext cx="2514600" cy="2447925"/>
+                    </a:xfrm>
+                    <a:prstGeom prst="rect">
+                      <a:avLst/>
+                    </a:prstGeom>
+                  </pic:spPr>
+                </pic:pic>
+              </a:graphicData>
+            </a:graphic>
+          </wp:inline>
+        </w:drawing>
+      </w:r>
+    </w:p>
+    <w:p>
+      <w:pPr>
+        <w:pStyle w:val="Ttulo1"/>
+        <w:rPr>
+          <w:lang w:val="es-SV"/>
+        </w:rPr>
+      </w:pPr>
+      <w:r>
+        <w:rPr>
+          <w:lang w:val="es-SV"/>
+        </w:rPr>
+        <w:t xml:space="preserve">Ejercicio 2 </w:t>
+      </w:r>
       <w:bookmarkStart w:id="0" w:name="_GoBack"/>
       <w:bookmarkEnd w:id="0"/>
     </w:p>
@@ -127,6 +1561,586 @@
     </w:sectPr>
   </w:body>
 </w:document>
+</file>
+
+<file path=word/numbering.xml><?xml version="1.0" encoding="utf-8"?>
+<w:numbering xmlns:wpc="http://schemas.microsoft.com/office/word/2010/wordprocessingCanvas" xmlns:cx="http://schemas.microsoft.com/office/drawing/2014/chartex" xmlns:mc="http://schemas.openxmlformats.org/markup-compatibility/2006" xmlns:o="urn:schemas-microsoft-com:office:office" xmlns:r="http://schemas.openxmlformats.org/officeDocument/2006/relationships" xmlns:m="http://schemas.openxmlformats.org/officeDocument/2006/math" xmlns:v="urn:schemas-microsoft-com:vml" xmlns:wp14="http://schemas.microsoft.com/office/word/2010/wordprocessingDrawing" xmlns:wp="http://schemas.openxmlformats.org/drawingml/2006/wordprocessingDrawing" xmlns:w10="urn:schemas-microsoft-com:office:word" xmlns:w="http://schemas.openxmlformats.org/wordprocessingml/2006/main" xmlns:w14="http://schemas.microsoft.com/office/word/2010/wordml" xmlns:w15="http://schemas.microsoft.com/office/word/2012/wordml" xmlns:w16se="http://schemas.microsoft.com/office/word/2015/wordml/symex" xmlns:wpg="http://schemas.microsoft.com/office/word/2010/wordprocessingGroup" xmlns:wpi="http://schemas.microsoft.com/office/word/2010/wordprocessingInk" xmlns:wne="http://schemas.microsoft.com/office/word/2006/wordml" xmlns:wps="http://schemas.microsoft.com/office/word/2010/wordprocessingShape" mc:Ignorable="w14 w15 w16se wp14">
+  <w:abstractNum w:abstractNumId="0" w15:restartNumberingAfterBreak="0">
+    <w:nsid w:val="228637F0"/>
+    <w:multiLevelType w:val="hybridMultilevel"/>
+    <w:tmpl w:val="38548222"/>
+    <w:lvl w:ilvl="0" w:tplc="0409000F">
+      <w:start w:val="1"/>
+      <w:numFmt w:val="decimal"/>
+      <w:lvlText w:val="%1."/>
+      <w:lvlJc w:val="left"/>
+      <w:pPr>
+        <w:ind w:left="720" w:hanging="360"/>
+      </w:pPr>
+      <w:rPr>
+        <w:rFonts w:hint="default"/>
+      </w:rPr>
+    </w:lvl>
+    <w:lvl w:ilvl="1" w:tplc="04090019" w:tentative="1">
+      <w:start w:val="1"/>
+      <w:numFmt w:val="lowerLetter"/>
+      <w:lvlText w:val="%2."/>
+      <w:lvlJc w:val="left"/>
+      <w:pPr>
+        <w:ind w:left="1440" w:hanging="360"/>
+      </w:pPr>
+    </w:lvl>
+    <w:lvl w:ilvl="2" w:tplc="0409001B" w:tentative="1">
+      <w:start w:val="1"/>
+      <w:numFmt w:val="lowerRoman"/>
+      <w:lvlText w:val="%3."/>
+      <w:lvlJc w:val="right"/>
+      <w:pPr>
+        <w:ind w:left="2160" w:hanging="180"/>
+      </w:pPr>
+    </w:lvl>
+    <w:lvl w:ilvl="3" w:tplc="0409000F" w:tentative="1">
+      <w:start w:val="1"/>
+      <w:numFmt w:val="decimal"/>
+      <w:lvlText w:val="%4."/>
+      <w:lvlJc w:val="left"/>
+      <w:pPr>
+        <w:ind w:left="2880" w:hanging="360"/>
+      </w:pPr>
+    </w:lvl>
+    <w:lvl w:ilvl="4" w:tplc="04090019" w:tentative="1">
+      <w:start w:val="1"/>
+      <w:numFmt w:val="lowerLetter"/>
+      <w:lvlText w:val="%5."/>
+      <w:lvlJc w:val="left"/>
+      <w:pPr>
+        <w:ind w:left="3600" w:hanging="360"/>
+      </w:pPr>
+    </w:lvl>
+    <w:lvl w:ilvl="5" w:tplc="0409001B" w:tentative="1">
+      <w:start w:val="1"/>
+      <w:numFmt w:val="lowerRoman"/>
+      <w:lvlText w:val="%6."/>
+      <w:lvlJc w:val="right"/>
+      <w:pPr>
+        <w:ind w:left="4320" w:hanging="180"/>
+      </w:pPr>
+    </w:lvl>
+    <w:lvl w:ilvl="6" w:tplc="0409000F" w:tentative="1">
+      <w:start w:val="1"/>
+      <w:numFmt w:val="decimal"/>
+      <w:lvlText w:val="%7."/>
+      <w:lvlJc w:val="left"/>
+      <w:pPr>
+        <w:ind w:left="5040" w:hanging="360"/>
+      </w:pPr>
+    </w:lvl>
+    <w:lvl w:ilvl="7" w:tplc="04090019" w:tentative="1">
+      <w:start w:val="1"/>
+      <w:numFmt w:val="lowerLetter"/>
+      <w:lvlText w:val="%8."/>
+      <w:lvlJc w:val="left"/>
+      <w:pPr>
+        <w:ind w:left="5760" w:hanging="360"/>
+      </w:pPr>
+    </w:lvl>
+    <w:lvl w:ilvl="8" w:tplc="0409001B" w:tentative="1">
+      <w:start w:val="1"/>
+      <w:numFmt w:val="lowerRoman"/>
+      <w:lvlText w:val="%9."/>
+      <w:lvlJc w:val="right"/>
+      <w:pPr>
+        <w:ind w:left="6480" w:hanging="180"/>
+      </w:pPr>
+    </w:lvl>
+  </w:abstractNum>
+  <w:abstractNum w:abstractNumId="1" w15:restartNumberingAfterBreak="0">
+    <w:nsid w:val="30D22187"/>
+    <w:multiLevelType w:val="hybridMultilevel"/>
+    <w:tmpl w:val="AA5404A0"/>
+    <w:lvl w:ilvl="0" w:tplc="1D4AFAA2">
+      <w:numFmt w:val="bullet"/>
+      <w:lvlText w:val="—"/>
+      <w:lvlJc w:val="left"/>
+      <w:pPr>
+        <w:ind w:left="720" w:hanging="360"/>
+      </w:pPr>
+      <w:rPr>
+        <w:rFonts w:ascii="Calibri" w:eastAsiaTheme="minorEastAsia" w:hAnsi="Calibri" w:cs="Calibri" w:hint="default"/>
+      </w:rPr>
+    </w:lvl>
+    <w:lvl w:ilvl="1" w:tplc="04090003" w:tentative="1">
+      <w:start w:val="1"/>
+      <w:numFmt w:val="bullet"/>
+      <w:lvlText w:val="o"/>
+      <w:lvlJc w:val="left"/>
+      <w:pPr>
+        <w:ind w:left="1440" w:hanging="360"/>
+      </w:pPr>
+      <w:rPr>
+        <w:rFonts w:ascii="Courier New" w:hAnsi="Courier New" w:cs="Courier New" w:hint="default"/>
+      </w:rPr>
+    </w:lvl>
+    <w:lvl w:ilvl="2" w:tplc="04090005" w:tentative="1">
+      <w:start w:val="1"/>
+      <w:numFmt w:val="bullet"/>
+      <w:lvlText w:val=""/>
+      <w:lvlJc w:val="left"/>
+      <w:pPr>
+        <w:ind w:left="2160" w:hanging="360"/>
+      </w:pPr>
+      <w:rPr>
+        <w:rFonts w:ascii="Wingdings" w:hAnsi="Wingdings" w:hint="default"/>
+      </w:rPr>
+    </w:lvl>
+    <w:lvl w:ilvl="3" w:tplc="04090001" w:tentative="1">
+      <w:start w:val="1"/>
+      <w:numFmt w:val="bullet"/>
+      <w:lvlText w:val=""/>
+      <w:lvlJc w:val="left"/>
+      <w:pPr>
+        <w:ind w:left="2880" w:hanging="360"/>
+      </w:pPr>
+      <w:rPr>
+        <w:rFonts w:ascii="Symbol" w:hAnsi="Symbol" w:hint="default"/>
+      </w:rPr>
+    </w:lvl>
+    <w:lvl w:ilvl="4" w:tplc="04090003" w:tentative="1">
+      <w:start w:val="1"/>
+      <w:numFmt w:val="bullet"/>
+      <w:lvlText w:val="o"/>
+      <w:lvlJc w:val="left"/>
+      <w:pPr>
+        <w:ind w:left="3600" w:hanging="360"/>
+      </w:pPr>
+      <w:rPr>
+        <w:rFonts w:ascii="Courier New" w:hAnsi="Courier New" w:cs="Courier New" w:hint="default"/>
+      </w:rPr>
+    </w:lvl>
+    <w:lvl w:ilvl="5" w:tplc="04090005" w:tentative="1">
+      <w:start w:val="1"/>
+      <w:numFmt w:val="bullet"/>
+      <w:lvlText w:val=""/>
+      <w:lvlJc w:val="left"/>
+      <w:pPr>
+        <w:ind w:left="4320" w:hanging="360"/>
+      </w:pPr>
+      <w:rPr>
+        <w:rFonts w:ascii="Wingdings" w:hAnsi="Wingdings" w:hint="default"/>
+      </w:rPr>
+    </w:lvl>
+    <w:lvl w:ilvl="6" w:tplc="04090001" w:tentative="1">
+      <w:start w:val="1"/>
+      <w:numFmt w:val="bullet"/>
+      <w:lvlText w:val=""/>
+      <w:lvlJc w:val="left"/>
+      <w:pPr>
+        <w:ind w:left="5040" w:hanging="360"/>
+      </w:pPr>
+      <w:rPr>
+        <w:rFonts w:ascii="Symbol" w:hAnsi="Symbol" w:hint="default"/>
+      </w:rPr>
+    </w:lvl>
+    <w:lvl w:ilvl="7" w:tplc="04090003" w:tentative="1">
+      <w:start w:val="1"/>
+      <w:numFmt w:val="bullet"/>
+      <w:lvlText w:val="o"/>
+      <w:lvlJc w:val="left"/>
+      <w:pPr>
+        <w:ind w:left="5760" w:hanging="360"/>
+      </w:pPr>
+      <w:rPr>
+        <w:rFonts w:ascii="Courier New" w:hAnsi="Courier New" w:cs="Courier New" w:hint="default"/>
+      </w:rPr>
+    </w:lvl>
+    <w:lvl w:ilvl="8" w:tplc="04090005" w:tentative="1">
+      <w:start w:val="1"/>
+      <w:numFmt w:val="bullet"/>
+      <w:lvlText w:val=""/>
+      <w:lvlJc w:val="left"/>
+      <w:pPr>
+        <w:ind w:left="6480" w:hanging="360"/>
+      </w:pPr>
+      <w:rPr>
+        <w:rFonts w:ascii="Wingdings" w:hAnsi="Wingdings" w:hint="default"/>
+      </w:rPr>
+    </w:lvl>
+  </w:abstractNum>
+  <w:abstractNum w:abstractNumId="2" w15:restartNumberingAfterBreak="0">
+    <w:nsid w:val="442F0523"/>
+    <w:multiLevelType w:val="hybridMultilevel"/>
+    <w:tmpl w:val="40D48958"/>
+    <w:lvl w:ilvl="0" w:tplc="0409000F">
+      <w:start w:val="1"/>
+      <w:numFmt w:val="decimal"/>
+      <w:lvlText w:val="%1."/>
+      <w:lvlJc w:val="left"/>
+      <w:pPr>
+        <w:ind w:left="720" w:hanging="360"/>
+      </w:pPr>
+      <w:rPr>
+        <w:rFonts w:hint="default"/>
+      </w:rPr>
+    </w:lvl>
+    <w:lvl w:ilvl="1" w:tplc="04090019" w:tentative="1">
+      <w:start w:val="1"/>
+      <w:numFmt w:val="lowerLetter"/>
+      <w:lvlText w:val="%2."/>
+      <w:lvlJc w:val="left"/>
+      <w:pPr>
+        <w:ind w:left="1440" w:hanging="360"/>
+      </w:pPr>
+    </w:lvl>
+    <w:lvl w:ilvl="2" w:tplc="0409001B" w:tentative="1">
+      <w:start w:val="1"/>
+      <w:numFmt w:val="lowerRoman"/>
+      <w:lvlText w:val="%3."/>
+      <w:lvlJc w:val="right"/>
+      <w:pPr>
+        <w:ind w:left="2160" w:hanging="180"/>
+      </w:pPr>
+    </w:lvl>
+    <w:lvl w:ilvl="3" w:tplc="0409000F" w:tentative="1">
+      <w:start w:val="1"/>
+      <w:numFmt w:val="decimal"/>
+      <w:lvlText w:val="%4."/>
+      <w:lvlJc w:val="left"/>
+      <w:pPr>
+        <w:ind w:left="2880" w:hanging="360"/>
+      </w:pPr>
+    </w:lvl>
+    <w:lvl w:ilvl="4" w:tplc="04090019" w:tentative="1">
+      <w:start w:val="1"/>
+      <w:numFmt w:val="lowerLetter"/>
+      <w:lvlText w:val="%5."/>
+      <w:lvlJc w:val="left"/>
+      <w:pPr>
+        <w:ind w:left="3600" w:hanging="360"/>
+      </w:pPr>
+    </w:lvl>
+    <w:lvl w:ilvl="5" w:tplc="0409001B" w:tentative="1">
+      <w:start w:val="1"/>
+      <w:numFmt w:val="lowerRoman"/>
+      <w:lvlText w:val="%6."/>
+      <w:lvlJc w:val="right"/>
+      <w:pPr>
+        <w:ind w:left="4320" w:hanging="180"/>
+      </w:pPr>
+    </w:lvl>
+    <w:lvl w:ilvl="6" w:tplc="0409000F" w:tentative="1">
+      <w:start w:val="1"/>
+      <w:numFmt w:val="decimal"/>
+      <w:lvlText w:val="%7."/>
+      <w:lvlJc w:val="left"/>
+      <w:pPr>
+        <w:ind w:left="5040" w:hanging="360"/>
+      </w:pPr>
+    </w:lvl>
+    <w:lvl w:ilvl="7" w:tplc="04090019" w:tentative="1">
+      <w:start w:val="1"/>
+      <w:numFmt w:val="lowerLetter"/>
+      <w:lvlText w:val="%8."/>
+      <w:lvlJc w:val="left"/>
+      <w:pPr>
+        <w:ind w:left="5760" w:hanging="360"/>
+      </w:pPr>
+    </w:lvl>
+    <w:lvl w:ilvl="8" w:tplc="0409001B" w:tentative="1">
+      <w:start w:val="1"/>
+      <w:numFmt w:val="lowerRoman"/>
+      <w:lvlText w:val="%9."/>
+      <w:lvlJc w:val="right"/>
+      <w:pPr>
+        <w:ind w:left="6480" w:hanging="180"/>
+      </w:pPr>
+    </w:lvl>
+  </w:abstractNum>
+  <w:abstractNum w:abstractNumId="3" w15:restartNumberingAfterBreak="0">
+    <w:nsid w:val="4B246F13"/>
+    <w:multiLevelType w:val="hybridMultilevel"/>
+    <w:tmpl w:val="2C842628"/>
+    <w:lvl w:ilvl="0" w:tplc="0409000F">
+      <w:start w:val="1"/>
+      <w:numFmt w:val="decimal"/>
+      <w:lvlText w:val="%1."/>
+      <w:lvlJc w:val="left"/>
+      <w:pPr>
+        <w:ind w:left="720" w:hanging="360"/>
+      </w:pPr>
+      <w:rPr>
+        <w:rFonts w:hint="default"/>
+      </w:rPr>
+    </w:lvl>
+    <w:lvl w:ilvl="1" w:tplc="04090019">
+      <w:start w:val="1"/>
+      <w:numFmt w:val="lowerLetter"/>
+      <w:lvlText w:val="%2."/>
+      <w:lvlJc w:val="left"/>
+      <w:pPr>
+        <w:ind w:left="1440" w:hanging="360"/>
+      </w:pPr>
+    </w:lvl>
+    <w:lvl w:ilvl="2" w:tplc="0409001B" w:tentative="1">
+      <w:start w:val="1"/>
+      <w:numFmt w:val="lowerRoman"/>
+      <w:lvlText w:val="%3."/>
+      <w:lvlJc w:val="right"/>
+      <w:pPr>
+        <w:ind w:left="2160" w:hanging="180"/>
+      </w:pPr>
+    </w:lvl>
+    <w:lvl w:ilvl="3" w:tplc="0409000F" w:tentative="1">
+      <w:start w:val="1"/>
+      <w:numFmt w:val="decimal"/>
+      <w:lvlText w:val="%4."/>
+      <w:lvlJc w:val="left"/>
+      <w:pPr>
+        <w:ind w:left="2880" w:hanging="360"/>
+      </w:pPr>
+    </w:lvl>
+    <w:lvl w:ilvl="4" w:tplc="04090019" w:tentative="1">
+      <w:start w:val="1"/>
+      <w:numFmt w:val="lowerLetter"/>
+      <w:lvlText w:val="%5."/>
+      <w:lvlJc w:val="left"/>
+      <w:pPr>
+        <w:ind w:left="3600" w:hanging="360"/>
+      </w:pPr>
+    </w:lvl>
+    <w:lvl w:ilvl="5" w:tplc="0409001B" w:tentative="1">
+      <w:start w:val="1"/>
+      <w:numFmt w:val="lowerRoman"/>
+      <w:lvlText w:val="%6."/>
+      <w:lvlJc w:val="right"/>
+      <w:pPr>
+        <w:ind w:left="4320" w:hanging="180"/>
+      </w:pPr>
+    </w:lvl>
+    <w:lvl w:ilvl="6" w:tplc="0409000F" w:tentative="1">
+      <w:start w:val="1"/>
+      <w:numFmt w:val="decimal"/>
+      <w:lvlText w:val="%7."/>
+      <w:lvlJc w:val="left"/>
+      <w:pPr>
+        <w:ind w:left="5040" w:hanging="360"/>
+      </w:pPr>
+    </w:lvl>
+    <w:lvl w:ilvl="7" w:tplc="04090019" w:tentative="1">
+      <w:start w:val="1"/>
+      <w:numFmt w:val="lowerLetter"/>
+      <w:lvlText w:val="%8."/>
+      <w:lvlJc w:val="left"/>
+      <w:pPr>
+        <w:ind w:left="5760" w:hanging="360"/>
+      </w:pPr>
+    </w:lvl>
+    <w:lvl w:ilvl="8" w:tplc="0409001B" w:tentative="1">
+      <w:start w:val="1"/>
+      <w:numFmt w:val="lowerRoman"/>
+      <w:lvlText w:val="%9."/>
+      <w:lvlJc w:val="right"/>
+      <w:pPr>
+        <w:ind w:left="6480" w:hanging="180"/>
+      </w:pPr>
+    </w:lvl>
+  </w:abstractNum>
+  <w:abstractNum w:abstractNumId="4" w15:restartNumberingAfterBreak="0">
+    <w:nsid w:val="643F1A6A"/>
+    <w:multiLevelType w:val="hybridMultilevel"/>
+    <w:tmpl w:val="A7A4A8E4"/>
+    <w:lvl w:ilvl="0" w:tplc="0409000F">
+      <w:start w:val="1"/>
+      <w:numFmt w:val="decimal"/>
+      <w:lvlText w:val="%1."/>
+      <w:lvlJc w:val="left"/>
+      <w:pPr>
+        <w:ind w:left="720" w:hanging="360"/>
+      </w:pPr>
+      <w:rPr>
+        <w:rFonts w:hint="default"/>
+      </w:rPr>
+    </w:lvl>
+    <w:lvl w:ilvl="1" w:tplc="04090019" w:tentative="1">
+      <w:start w:val="1"/>
+      <w:numFmt w:val="lowerLetter"/>
+      <w:lvlText w:val="%2."/>
+      <w:lvlJc w:val="left"/>
+      <w:pPr>
+        <w:ind w:left="1440" w:hanging="360"/>
+      </w:pPr>
+    </w:lvl>
+    <w:lvl w:ilvl="2" w:tplc="0409001B" w:tentative="1">
+      <w:start w:val="1"/>
+      <w:numFmt w:val="lowerRoman"/>
+      <w:lvlText w:val="%3."/>
+      <w:lvlJc w:val="right"/>
+      <w:pPr>
+        <w:ind w:left="2160" w:hanging="180"/>
+      </w:pPr>
+    </w:lvl>
+    <w:lvl w:ilvl="3" w:tplc="0409000F" w:tentative="1">
+      <w:start w:val="1"/>
+      <w:numFmt w:val="decimal"/>
+      <w:lvlText w:val="%4."/>
+      <w:lvlJc w:val="left"/>
+      <w:pPr>
+        <w:ind w:left="2880" w:hanging="360"/>
+      </w:pPr>
+    </w:lvl>
+    <w:lvl w:ilvl="4" w:tplc="04090019" w:tentative="1">
+      <w:start w:val="1"/>
+      <w:numFmt w:val="lowerLetter"/>
+      <w:lvlText w:val="%5."/>
+      <w:lvlJc w:val="left"/>
+      <w:pPr>
+        <w:ind w:left="3600" w:hanging="360"/>
+      </w:pPr>
+    </w:lvl>
+    <w:lvl w:ilvl="5" w:tplc="0409001B" w:tentative="1">
+      <w:start w:val="1"/>
+      <w:numFmt w:val="lowerRoman"/>
+      <w:lvlText w:val="%6."/>
+      <w:lvlJc w:val="right"/>
+      <w:pPr>
+        <w:ind w:left="4320" w:hanging="180"/>
+      </w:pPr>
+    </w:lvl>
+    <w:lvl w:ilvl="6" w:tplc="0409000F" w:tentative="1">
+      <w:start w:val="1"/>
+      <w:numFmt w:val="decimal"/>
+      <w:lvlText w:val="%7."/>
+      <w:lvlJc w:val="left"/>
+      <w:pPr>
+        <w:ind w:left="5040" w:hanging="360"/>
+      </w:pPr>
+    </w:lvl>
+    <w:lvl w:ilvl="7" w:tplc="04090019" w:tentative="1">
+      <w:start w:val="1"/>
+      <w:numFmt w:val="lowerLetter"/>
+      <w:lvlText w:val="%8."/>
+      <w:lvlJc w:val="left"/>
+      <w:pPr>
+        <w:ind w:left="5760" w:hanging="360"/>
+      </w:pPr>
+    </w:lvl>
+    <w:lvl w:ilvl="8" w:tplc="0409001B" w:tentative="1">
+      <w:start w:val="1"/>
+      <w:numFmt w:val="lowerRoman"/>
+      <w:lvlText w:val="%9."/>
+      <w:lvlJc w:val="right"/>
+      <w:pPr>
+        <w:ind w:left="6480" w:hanging="180"/>
+      </w:pPr>
+    </w:lvl>
+  </w:abstractNum>
+  <w:abstractNum w:abstractNumId="5" w15:restartNumberingAfterBreak="0">
+    <w:nsid w:val="7F6340F2"/>
+    <w:multiLevelType w:val="hybridMultilevel"/>
+    <w:tmpl w:val="22D8177E"/>
+    <w:lvl w:ilvl="0" w:tplc="0409000F">
+      <w:start w:val="1"/>
+      <w:numFmt w:val="decimal"/>
+      <w:lvlText w:val="%1."/>
+      <w:lvlJc w:val="left"/>
+      <w:pPr>
+        <w:ind w:left="720" w:hanging="360"/>
+      </w:pPr>
+      <w:rPr>
+        <w:rFonts w:hint="default"/>
+      </w:rPr>
+    </w:lvl>
+    <w:lvl w:ilvl="1" w:tplc="04090019" w:tentative="1">
+      <w:start w:val="1"/>
+      <w:numFmt w:val="lowerLetter"/>
+      <w:lvlText w:val="%2."/>
+      <w:lvlJc w:val="left"/>
+      <w:pPr>
+        <w:ind w:left="1440" w:hanging="360"/>
+      </w:pPr>
+    </w:lvl>
+    <w:lvl w:ilvl="2" w:tplc="0409001B" w:tentative="1">
+      <w:start w:val="1"/>
+      <w:numFmt w:val="lowerRoman"/>
+      <w:lvlText w:val="%3."/>
+      <w:lvlJc w:val="right"/>
+      <w:pPr>
+        <w:ind w:left="2160" w:hanging="180"/>
+      </w:pPr>
+    </w:lvl>
+    <w:lvl w:ilvl="3" w:tplc="0409000F" w:tentative="1">
+      <w:start w:val="1"/>
+      <w:numFmt w:val="decimal"/>
+      <w:lvlText w:val="%4."/>
+      <w:lvlJc w:val="left"/>
+      <w:pPr>
+        <w:ind w:left="2880" w:hanging="360"/>
+      </w:pPr>
+    </w:lvl>
+    <w:lvl w:ilvl="4" w:tplc="04090019" w:tentative="1">
+      <w:start w:val="1"/>
+      <w:numFmt w:val="lowerLetter"/>
+      <w:lvlText w:val="%5."/>
+      <w:lvlJc w:val="left"/>
+      <w:pPr>
+        <w:ind w:left="3600" w:hanging="360"/>
+      </w:pPr>
+    </w:lvl>
+    <w:lvl w:ilvl="5" w:tplc="0409001B" w:tentative="1">
+      <w:start w:val="1"/>
+      <w:numFmt w:val="lowerRoman"/>
+      <w:lvlText w:val="%6."/>
+      <w:lvlJc w:val="right"/>
+      <w:pPr>
+        <w:ind w:left="4320" w:hanging="180"/>
+      </w:pPr>
+    </w:lvl>
+    <w:lvl w:ilvl="6" w:tplc="0409000F" w:tentative="1">
+      <w:start w:val="1"/>
+      <w:numFmt w:val="decimal"/>
+      <w:lvlText w:val="%7."/>
+      <w:lvlJc w:val="left"/>
+      <w:pPr>
+        <w:ind w:left="5040" w:hanging="360"/>
+      </w:pPr>
+    </w:lvl>
+    <w:lvl w:ilvl="7" w:tplc="04090019" w:tentative="1">
+      <w:start w:val="1"/>
+      <w:numFmt w:val="lowerLetter"/>
+      <w:lvlText w:val="%8."/>
+      <w:lvlJc w:val="left"/>
+      <w:pPr>
+        <w:ind w:left="5760" w:hanging="360"/>
+      </w:pPr>
+    </w:lvl>
+    <w:lvl w:ilvl="8" w:tplc="0409001B" w:tentative="1">
+      <w:start w:val="1"/>
+      <w:numFmt w:val="lowerRoman"/>
+      <w:lvlText w:val="%9."/>
+      <w:lvlJc w:val="right"/>
+      <w:pPr>
+        <w:ind w:left="6480" w:hanging="180"/>
+      </w:pPr>
+    </w:lvl>
+  </w:abstractNum>
+  <w:num w:numId="1">
+    <w:abstractNumId w:val="1"/>
+  </w:num>
+  <w:num w:numId="2">
+    <w:abstractNumId w:val="3"/>
+  </w:num>
+  <w:num w:numId="3">
+    <w:abstractNumId w:val="0"/>
+  </w:num>
+  <w:num w:numId="4">
+    <w:abstractNumId w:val="4"/>
+  </w:num>
+  <w:num w:numId="5">
+    <w:abstractNumId w:val="5"/>
+  </w:num>
+  <w:num w:numId="6">
+    <w:abstractNumId w:val="2"/>
+  </w:num>
+</w:numbering>
 </file>
 
 <file path=word/styles.xml><?xml version="1.0" encoding="utf-8"?>
@@ -523,6 +2537,49 @@
     <w:name w:val="Normal"/>
     <w:qFormat/>
   </w:style>
+  <w:style w:type="paragraph" w:styleId="Ttulo1">
+    <w:name w:val="heading 1"/>
+    <w:basedOn w:val="Normal"/>
+    <w:next w:val="Normal"/>
+    <w:link w:val="Ttulo1Car"/>
+    <w:uiPriority w:val="9"/>
+    <w:qFormat/>
+    <w:rsid w:val="006F633A"/>
+    <w:pPr>
+      <w:keepNext/>
+      <w:keepLines/>
+      <w:spacing w:before="240" w:after="0"/>
+      <w:outlineLvl w:val="0"/>
+    </w:pPr>
+    <w:rPr>
+      <w:rFonts w:asciiTheme="majorHAnsi" w:eastAsiaTheme="majorEastAsia" w:hAnsiTheme="majorHAnsi" w:cstheme="majorBidi"/>
+      <w:color w:val="2E74B5" w:themeColor="accent1" w:themeShade="BF"/>
+      <w:sz w:val="32"/>
+      <w:szCs w:val="32"/>
+    </w:rPr>
+  </w:style>
+  <w:style w:type="paragraph" w:styleId="Ttulo2">
+    <w:name w:val="heading 2"/>
+    <w:basedOn w:val="Normal"/>
+    <w:next w:val="Normal"/>
+    <w:link w:val="Ttulo2Car"/>
+    <w:uiPriority w:val="9"/>
+    <w:unhideWhenUsed/>
+    <w:qFormat/>
+    <w:rsid w:val="002F5CCA"/>
+    <w:pPr>
+      <w:keepNext/>
+      <w:keepLines/>
+      <w:spacing w:before="40" w:after="0"/>
+      <w:outlineLvl w:val="1"/>
+    </w:pPr>
+    <w:rPr>
+      <w:rFonts w:asciiTheme="majorHAnsi" w:eastAsiaTheme="majorEastAsia" w:hAnsiTheme="majorHAnsi" w:cstheme="majorBidi"/>
+      <w:color w:val="2E74B5" w:themeColor="accent1" w:themeShade="BF"/>
+      <w:sz w:val="26"/>
+      <w:szCs w:val="26"/>
+    </w:rPr>
+  </w:style>
   <w:style w:type="character" w:default="1" w:styleId="Fuentedeprrafopredeter">
     <w:name w:val="Default Paragraph Font"/>
     <w:uiPriority w:val="1"/>
@@ -613,6 +2670,43 @@
       <w:rFonts w:eastAsiaTheme="minorEastAsia"/>
       <w:color w:val="5A5A5A" w:themeColor="text1" w:themeTint="A5"/>
       <w:spacing w:val="15"/>
+    </w:rPr>
+  </w:style>
+  <w:style w:type="character" w:customStyle="1" w:styleId="Ttulo1Car">
+    <w:name w:val="Título 1 Car"/>
+    <w:basedOn w:val="Fuentedeprrafopredeter"/>
+    <w:link w:val="Ttulo1"/>
+    <w:uiPriority w:val="9"/>
+    <w:rsid w:val="006F633A"/>
+    <w:rPr>
+      <w:rFonts w:asciiTheme="majorHAnsi" w:eastAsiaTheme="majorEastAsia" w:hAnsiTheme="majorHAnsi" w:cstheme="majorBidi"/>
+      <w:color w:val="2E74B5" w:themeColor="accent1" w:themeShade="BF"/>
+      <w:sz w:val="32"/>
+      <w:szCs w:val="32"/>
+    </w:rPr>
+  </w:style>
+  <w:style w:type="paragraph" w:styleId="Prrafodelista">
+    <w:name w:val="List Paragraph"/>
+    <w:basedOn w:val="Normal"/>
+    <w:uiPriority w:val="34"/>
+    <w:qFormat/>
+    <w:rsid w:val="006F633A"/>
+    <w:pPr>
+      <w:ind w:left="720"/>
+      <w:contextualSpacing/>
+    </w:pPr>
+  </w:style>
+  <w:style w:type="character" w:customStyle="1" w:styleId="Ttulo2Car">
+    <w:name w:val="Título 2 Car"/>
+    <w:basedOn w:val="Fuentedeprrafopredeter"/>
+    <w:link w:val="Ttulo2"/>
+    <w:uiPriority w:val="9"/>
+    <w:rsid w:val="002F5CCA"/>
+    <w:rPr>
+      <w:rFonts w:asciiTheme="majorHAnsi" w:eastAsiaTheme="majorEastAsia" w:hAnsiTheme="majorHAnsi" w:cstheme="majorBidi"/>
+      <w:color w:val="2E74B5" w:themeColor="accent1" w:themeShade="BF"/>
+      <w:sz w:val="26"/>
+      <w:szCs w:val="26"/>
     </w:rPr>
   </w:style>
 </w:styles>

</xml_diff>

<commit_message>
Desarrollo del Ejercicio 2
</commit_message>
<xml_diff>
--- a/DocumentoPresentacion.docx
+++ b/DocumentoPresentacion.docx
@@ -11,7 +11,7 @@
       </w:pPr>
       <w:r>
         <w:rPr>
-          <w:lang w:val="es-SV"/>
+          <w:noProof/>
         </w:rPr>
         <w:drawing>
           <wp:inline distT="0" distB="0" distL="0" distR="0" wp14:anchorId="066645F7" wp14:editId="576405E8">
@@ -860,16 +860,8 @@
         <w:rPr>
           <w:lang w:val="es-SV"/>
         </w:rPr>
-        <w:t xml:space="preserve">Vista de las conexiones y </w:t>
-      </w:r>
-      <w:proofErr w:type="spellStart"/>
-      <w:r>
-        <w:rPr>
-          <w:lang w:val="es-SV"/>
-        </w:rPr>
-        <w:t>variables.</w:t>
-      </w:r>
-      <w:proofErr w:type="spellEnd"/>
+        <w:t>Vista de las conexiones y variables.</w:t>
+      </w:r>
     </w:p>
     <w:p>
       <w:pPr>
@@ -1539,6 +1531,23 @@
     </w:p>
     <w:p>
       <w:pPr>
+        <w:rPr>
+          <w:rFonts w:asciiTheme="majorHAnsi" w:eastAsiaTheme="majorEastAsia" w:hAnsiTheme="majorHAnsi" w:cstheme="majorBidi"/>
+          <w:color w:val="2E74B5" w:themeColor="accent1" w:themeShade="BF"/>
+          <w:sz w:val="32"/>
+          <w:szCs w:val="32"/>
+          <w:lang w:val="es-SV"/>
+        </w:rPr>
+      </w:pPr>
+      <w:r>
+        <w:rPr>
+          <w:lang w:val="es-SV"/>
+        </w:rPr>
+        <w:br w:type="page"/>
+      </w:r>
+    </w:p>
+    <w:p>
+      <w:pPr>
         <w:pStyle w:val="Ttulo1"/>
         <w:rPr>
           <w:lang w:val="es-SV"/>
@@ -1548,7 +1557,1371 @@
         <w:rPr>
           <w:lang w:val="es-SV"/>
         </w:rPr>
+        <w:lastRenderedPageBreak/>
         <w:t xml:space="preserve">Ejercicio 2 </w:t>
+      </w:r>
+    </w:p>
+    <w:p>
+      <w:pPr>
+        <w:jc w:val="both"/>
+        <w:rPr>
+          <w:lang w:val="es-SV"/>
+        </w:rPr>
+      </w:pPr>
+      <w:r>
+        <w:rPr>
+          <w:lang w:val="es-SV"/>
+        </w:rPr>
+        <w:t xml:space="preserve">Nota: este ejercicio contiene dos soluciones, inicialmente se planteó crear una tabla con todas sus dimensiones incluidas, excepto por el departamento, pero esta versión resultó inviable para realizar consultas. Opté por realizar un segundo intento agregando la dimensión “producto” para facilitar el análisis de los resultados. </w:t>
+      </w:r>
+    </w:p>
+    <w:p>
+      <w:pPr>
+        <w:jc w:val="both"/>
+        <w:rPr>
+          <w:lang w:val="es-SV"/>
+        </w:rPr>
+      </w:pPr>
+      <w:r>
+        <w:rPr>
+          <w:lang w:val="es-SV"/>
+        </w:rPr>
+        <w:t>Todos los archivos del primer intento se encuentran dentro de la carpeta Ejercicio2</w:t>
+      </w:r>
+    </w:p>
+    <w:p>
+      <w:pPr>
+        <w:pStyle w:val="Ttulo2"/>
+        <w:rPr>
+          <w:lang w:val="es-SV"/>
+        </w:rPr>
+      </w:pPr>
+      <w:r>
+        <w:rPr>
+          <w:lang w:val="es-SV"/>
+        </w:rPr>
+        <w:t>Desarrollo de segundo intento</w:t>
+      </w:r>
+    </w:p>
+    <w:p>
+      <w:pPr>
+        <w:rPr>
+          <w:lang w:val="es-SV"/>
+        </w:rPr>
+      </w:pPr>
+      <w:r>
+        <w:rPr>
+          <w:noProof/>
+        </w:rPr>
+        <w:drawing>
+          <wp:inline distT="0" distB="0" distL="0" distR="0" wp14:anchorId="6EF53232" wp14:editId="6D1F61CB">
+            <wp:extent cx="1790700" cy="533400"/>
+            <wp:effectExtent l="0" t="0" r="0" b="0"/>
+            <wp:docPr id="15" name="Imagen 15"/>
+            <wp:cNvGraphicFramePr>
+              <a:graphicFrameLocks xmlns:a="http://schemas.openxmlformats.org/drawingml/2006/main" noChangeAspect="1"/>
+            </wp:cNvGraphicFramePr>
+            <a:graphic xmlns:a="http://schemas.openxmlformats.org/drawingml/2006/main">
+              <a:graphicData uri="http://schemas.openxmlformats.org/drawingml/2006/picture">
+                <pic:pic xmlns:pic="http://schemas.openxmlformats.org/drawingml/2006/picture">
+                  <pic:nvPicPr>
+                    <pic:cNvPr id="1" name=""/>
+                    <pic:cNvPicPr/>
+                  </pic:nvPicPr>
+                  <pic:blipFill>
+                    <a:blip r:embed="rId15"/>
+                    <a:stretch>
+                      <a:fillRect/>
+                    </a:stretch>
+                  </pic:blipFill>
+                  <pic:spPr>
+                    <a:xfrm>
+                      <a:off x="0" y="0"/>
+                      <a:ext cx="1790700" cy="533400"/>
+                    </a:xfrm>
+                    <a:prstGeom prst="rect">
+                      <a:avLst/>
+                    </a:prstGeom>
+                  </pic:spPr>
+                </pic:pic>
+              </a:graphicData>
+            </a:graphic>
+          </wp:inline>
+        </w:drawing>
+      </w:r>
+    </w:p>
+    <w:p>
+      <w:pPr>
+        <w:jc w:val="both"/>
+        <w:rPr>
+          <w:lang w:val="es-SV"/>
+        </w:rPr>
+      </w:pPr>
+      <w:r>
+        <w:rPr>
+          <w:lang w:val="es-SV"/>
+        </w:rPr>
+        <w:t>Para este ejercicio desarrollé la siguiente base de datos, donde la tabla de hecho es “venta”. Las tablas “producto” y “departamento” corresponden a dimensiones de la venta</w:t>
+      </w:r>
+      <w:r>
+        <w:rPr>
+          <w:lang w:val="es-SV"/>
+        </w:rPr>
+        <w:t>.</w:t>
+      </w:r>
+    </w:p>
+    <w:p>
+      <w:pPr>
+        <w:jc w:val="center"/>
+        <w:rPr>
+          <w:lang w:val="es-SV"/>
+        </w:rPr>
+      </w:pPr>
+      <w:r>
+        <w:rPr>
+          <w:noProof/>
+        </w:rPr>
+        <w:drawing>
+          <wp:inline distT="0" distB="0" distL="0" distR="0" wp14:anchorId="539E5BD0" wp14:editId="26D72515">
+            <wp:extent cx="3840480" cy="2497746"/>
+            <wp:effectExtent l="0" t="0" r="7620" b="0"/>
+            <wp:docPr id="16" name="Imagen 16"/>
+            <wp:cNvGraphicFramePr>
+              <a:graphicFrameLocks xmlns:a="http://schemas.openxmlformats.org/drawingml/2006/main" noChangeAspect="1"/>
+            </wp:cNvGraphicFramePr>
+            <a:graphic xmlns:a="http://schemas.openxmlformats.org/drawingml/2006/main">
+              <a:graphicData uri="http://schemas.openxmlformats.org/drawingml/2006/picture">
+                <pic:pic xmlns:pic="http://schemas.openxmlformats.org/drawingml/2006/picture">
+                  <pic:nvPicPr>
+                    <pic:cNvPr id="1" name=""/>
+                    <pic:cNvPicPr/>
+                  </pic:nvPicPr>
+                  <pic:blipFill>
+                    <a:blip r:embed="rId16"/>
+                    <a:stretch>
+                      <a:fillRect/>
+                    </a:stretch>
+                  </pic:blipFill>
+                  <pic:spPr>
+                    <a:xfrm>
+                      <a:off x="0" y="0"/>
+                      <a:ext cx="3865939" cy="2514304"/>
+                    </a:xfrm>
+                    <a:prstGeom prst="rect">
+                      <a:avLst/>
+                    </a:prstGeom>
+                  </pic:spPr>
+                </pic:pic>
+              </a:graphicData>
+            </a:graphic>
+          </wp:inline>
+        </w:drawing>
+      </w:r>
+    </w:p>
+    <w:p>
+      <w:pPr>
+        <w:jc w:val="both"/>
+        <w:rPr>
+          <w:lang w:val="es-SV"/>
+        </w:rPr>
+      </w:pPr>
+      <w:r>
+        <w:rPr>
+          <w:lang w:val="es-SV"/>
+        </w:rPr>
+        <w:t xml:space="preserve">El flujo de control es el siguiente, iniciando por un truncado de la tabla venta, para ingresar la nueva data. Un contenedor </w:t>
+      </w:r>
+      <w:proofErr w:type="spellStart"/>
+      <w:r>
+        <w:rPr>
+          <w:lang w:val="es-SV"/>
+        </w:rPr>
+        <w:t>ForEach</w:t>
+      </w:r>
+      <w:proofErr w:type="spellEnd"/>
+      <w:r>
+        <w:rPr>
+          <w:lang w:val="es-SV"/>
+        </w:rPr>
+        <w:t xml:space="preserve"> para cada archivo CSV y el Flujo de datos “Cargar data”</w:t>
+      </w:r>
+    </w:p>
+    <w:p>
+      <w:pPr>
+        <w:jc w:val="center"/>
+        <w:rPr>
+          <w:lang w:val="es-SV"/>
+        </w:rPr>
+      </w:pPr>
+      <w:r>
+        <w:rPr>
+          <w:noProof/>
+        </w:rPr>
+        <w:drawing>
+          <wp:inline distT="0" distB="0" distL="0" distR="0" wp14:anchorId="66A52102" wp14:editId="6BC3E038">
+            <wp:extent cx="4524375" cy="1228725"/>
+            <wp:effectExtent l="0" t="0" r="9525" b="9525"/>
+            <wp:docPr id="17" name="Imagen 17"/>
+            <wp:cNvGraphicFramePr>
+              <a:graphicFrameLocks xmlns:a="http://schemas.openxmlformats.org/drawingml/2006/main" noChangeAspect="1"/>
+            </wp:cNvGraphicFramePr>
+            <a:graphic xmlns:a="http://schemas.openxmlformats.org/drawingml/2006/main">
+              <a:graphicData uri="http://schemas.openxmlformats.org/drawingml/2006/picture">
+                <pic:pic xmlns:pic="http://schemas.openxmlformats.org/drawingml/2006/picture">
+                  <pic:nvPicPr>
+                    <pic:cNvPr id="1" name=""/>
+                    <pic:cNvPicPr/>
+                  </pic:nvPicPr>
+                  <pic:blipFill>
+                    <a:blip r:embed="rId17"/>
+                    <a:stretch>
+                      <a:fillRect/>
+                    </a:stretch>
+                  </pic:blipFill>
+                  <pic:spPr>
+                    <a:xfrm>
+                      <a:off x="0" y="0"/>
+                      <a:ext cx="4524375" cy="1228725"/>
+                    </a:xfrm>
+                    <a:prstGeom prst="rect">
+                      <a:avLst/>
+                    </a:prstGeom>
+                  </pic:spPr>
+                </pic:pic>
+              </a:graphicData>
+            </a:graphic>
+          </wp:inline>
+        </w:drawing>
+      </w:r>
+    </w:p>
+    <w:p>
+      <w:pPr>
+        <w:rPr>
+          <w:lang w:val="es-SV"/>
+        </w:rPr>
+      </w:pPr>
+      <w:r>
+        <w:rPr>
+          <w:lang w:val="es-SV"/>
+        </w:rPr>
+        <w:br w:type="page"/>
+      </w:r>
+    </w:p>
+    <w:p>
+      <w:pPr>
+        <w:jc w:val="both"/>
+        <w:rPr>
+          <w:lang w:val="es-SV"/>
+        </w:rPr>
+      </w:pPr>
+      <w:r>
+        <w:rPr>
+          <w:lang w:val="es-SV"/>
+        </w:rPr>
+        <w:lastRenderedPageBreak/>
+        <w:t>El flujo de datos contiene estos componentes:</w:t>
+      </w:r>
+    </w:p>
+    <w:p>
+      <w:pPr>
+        <w:pStyle w:val="Prrafodelista"/>
+        <w:numPr>
+          <w:ilvl w:val="0"/>
+          <w:numId w:val="8"/>
+        </w:numPr>
+        <w:jc w:val="both"/>
+        <w:rPr>
+          <w:lang w:val="es-SV"/>
+        </w:rPr>
+      </w:pPr>
+      <w:r>
+        <w:rPr>
+          <w:lang w:val="es-SV"/>
+        </w:rPr>
+        <w:t>Origen de archivo plano para los archivos CSV</w:t>
+      </w:r>
+    </w:p>
+    <w:p>
+      <w:pPr>
+        <w:pStyle w:val="Prrafodelista"/>
+        <w:numPr>
+          <w:ilvl w:val="0"/>
+          <w:numId w:val="8"/>
+        </w:numPr>
+        <w:jc w:val="both"/>
+        <w:rPr>
+          <w:lang w:val="es-SV"/>
+        </w:rPr>
+      </w:pPr>
+      <w:r>
+        <w:rPr>
+          <w:lang w:val="es-SV"/>
+        </w:rPr>
+        <w:t xml:space="preserve">Columna derivada para agregar el </w:t>
+      </w:r>
+      <w:proofErr w:type="spellStart"/>
+      <w:r>
+        <w:rPr>
+          <w:lang w:val="es-SV"/>
+        </w:rPr>
+        <w:t>path</w:t>
+      </w:r>
+      <w:proofErr w:type="spellEnd"/>
+      <w:r>
+        <w:rPr>
+          <w:lang w:val="es-SV"/>
+        </w:rPr>
+        <w:t xml:space="preserve"> de archivo como columna</w:t>
+      </w:r>
+    </w:p>
+    <w:p>
+      <w:pPr>
+        <w:pStyle w:val="Prrafodelista"/>
+        <w:numPr>
+          <w:ilvl w:val="0"/>
+          <w:numId w:val="8"/>
+        </w:numPr>
+        <w:jc w:val="both"/>
+        <w:rPr>
+          <w:lang w:val="es-SV"/>
+        </w:rPr>
+      </w:pPr>
+      <w:r>
+        <w:rPr>
+          <w:lang w:val="es-SV"/>
+        </w:rPr>
+        <w:t xml:space="preserve">Búsqueda aproximada para hacer match entre el nombre de archivo en base de datos y el </w:t>
+      </w:r>
+      <w:proofErr w:type="spellStart"/>
+      <w:r>
+        <w:rPr>
+          <w:lang w:val="es-SV"/>
+        </w:rPr>
+        <w:t>path</w:t>
+      </w:r>
+      <w:proofErr w:type="spellEnd"/>
+      <w:r>
+        <w:rPr>
+          <w:lang w:val="es-SV"/>
+        </w:rPr>
+        <w:t xml:space="preserve"> almacenado en la columna en el paso anterior</w:t>
+      </w:r>
+    </w:p>
+    <w:p>
+      <w:pPr>
+        <w:pStyle w:val="Prrafodelista"/>
+        <w:numPr>
+          <w:ilvl w:val="0"/>
+          <w:numId w:val="8"/>
+        </w:numPr>
+        <w:jc w:val="both"/>
+        <w:rPr>
+          <w:lang w:val="es-SV"/>
+        </w:rPr>
+      </w:pPr>
+      <w:r>
+        <w:rPr>
+          <w:lang w:val="es-SV"/>
+        </w:rPr>
+        <w:t>Anulación de dinamización “</w:t>
+      </w:r>
+      <w:proofErr w:type="spellStart"/>
+      <w:r>
+        <w:rPr>
+          <w:lang w:val="es-SV"/>
+        </w:rPr>
+        <w:t>Unpivot</w:t>
+      </w:r>
+      <w:proofErr w:type="spellEnd"/>
+      <w:r>
+        <w:rPr>
+          <w:lang w:val="es-SV"/>
+        </w:rPr>
+        <w:t xml:space="preserve">”, sirve para convertir todas las columnas de producto en registros de la tabla venta, a partir de aquí se hace un </w:t>
+      </w:r>
+      <w:proofErr w:type="spellStart"/>
+      <w:r>
+        <w:rPr>
+          <w:lang w:val="es-SV"/>
+        </w:rPr>
+        <w:t>loop</w:t>
+      </w:r>
+      <w:proofErr w:type="spellEnd"/>
+      <w:r>
+        <w:rPr>
+          <w:lang w:val="es-SV"/>
+        </w:rPr>
+        <w:t xml:space="preserve"> a través de cada columna afectada</w:t>
+      </w:r>
+    </w:p>
+    <w:p>
+      <w:pPr>
+        <w:pStyle w:val="Prrafodelista"/>
+        <w:numPr>
+          <w:ilvl w:val="0"/>
+          <w:numId w:val="8"/>
+        </w:numPr>
+        <w:jc w:val="both"/>
+        <w:rPr>
+          <w:lang w:val="es-SV"/>
+        </w:rPr>
+      </w:pPr>
+      <w:r>
+        <w:rPr>
+          <w:lang w:val="es-SV"/>
+        </w:rPr>
+        <w:t>Columna derivada para agregar columna “producto” en la cual se guarda el nombre de la columna a procesar en ese momento, ejemplo producto=Rosas</w:t>
+      </w:r>
+    </w:p>
+    <w:p>
+      <w:pPr>
+        <w:pStyle w:val="Prrafodelista"/>
+        <w:numPr>
+          <w:ilvl w:val="0"/>
+          <w:numId w:val="8"/>
+        </w:numPr>
+        <w:jc w:val="both"/>
+        <w:rPr>
+          <w:lang w:val="es-SV"/>
+        </w:rPr>
+      </w:pPr>
+      <w:r>
+        <w:rPr>
+          <w:lang w:val="es-SV"/>
+        </w:rPr>
+        <w:t>Búsqueda, para hacer match exacto entre el nombre de la columna a procesar y el producto guardado en la tabla “producto”</w:t>
+      </w:r>
+    </w:p>
+    <w:p>
+      <w:pPr>
+        <w:pStyle w:val="Prrafodelista"/>
+        <w:numPr>
+          <w:ilvl w:val="0"/>
+          <w:numId w:val="8"/>
+        </w:numPr>
+        <w:jc w:val="both"/>
+        <w:rPr>
+          <w:lang w:val="es-SV"/>
+        </w:rPr>
+      </w:pPr>
+      <w:r>
+        <w:rPr>
+          <w:lang w:val="es-SV"/>
+        </w:rPr>
+        <w:t>Guardar un registro en ventas por cada columna de producto a procesar.</w:t>
+      </w:r>
+    </w:p>
+    <w:p>
+      <w:pPr>
+        <w:jc w:val="center"/>
+        <w:rPr>
+          <w:lang w:val="es-SV"/>
+        </w:rPr>
+      </w:pPr>
+      <w:r>
+        <w:rPr>
+          <w:noProof/>
+        </w:rPr>
+        <w:drawing>
+          <wp:inline distT="0" distB="0" distL="0" distR="0" wp14:anchorId="11C53A50" wp14:editId="755B7D7B">
+            <wp:extent cx="4248150" cy="3009900"/>
+            <wp:effectExtent l="0" t="0" r="0" b="0"/>
+            <wp:docPr id="18" name="Imagen 18"/>
+            <wp:cNvGraphicFramePr>
+              <a:graphicFrameLocks xmlns:a="http://schemas.openxmlformats.org/drawingml/2006/main" noChangeAspect="1"/>
+            </wp:cNvGraphicFramePr>
+            <a:graphic xmlns:a="http://schemas.openxmlformats.org/drawingml/2006/main">
+              <a:graphicData uri="http://schemas.openxmlformats.org/drawingml/2006/picture">
+                <pic:pic xmlns:pic="http://schemas.openxmlformats.org/drawingml/2006/picture">
+                  <pic:nvPicPr>
+                    <pic:cNvPr id="1" name=""/>
+                    <pic:cNvPicPr/>
+                  </pic:nvPicPr>
+                  <pic:blipFill>
+                    <a:blip r:embed="rId18"/>
+                    <a:stretch>
+                      <a:fillRect/>
+                    </a:stretch>
+                  </pic:blipFill>
+                  <pic:spPr>
+                    <a:xfrm>
+                      <a:off x="0" y="0"/>
+                      <a:ext cx="4248150" cy="3009900"/>
+                    </a:xfrm>
+                    <a:prstGeom prst="rect">
+                      <a:avLst/>
+                    </a:prstGeom>
+                  </pic:spPr>
+                </pic:pic>
+              </a:graphicData>
+            </a:graphic>
+          </wp:inline>
+        </w:drawing>
+      </w:r>
+    </w:p>
+    <w:p>
+      <w:pPr>
+        <w:jc w:val="both"/>
+        <w:rPr>
+          <w:lang w:val="es-SV"/>
+        </w:rPr>
+      </w:pPr>
+      <w:r>
+        <w:rPr>
+          <w:lang w:val="es-SV"/>
+        </w:rPr>
+        <w:t xml:space="preserve">El resultado en la base de datos es el siguiente (consulta: </w:t>
+      </w:r>
+      <w:proofErr w:type="spellStart"/>
+      <w:r>
+        <w:rPr>
+          <w:lang w:val="es-SV"/>
+        </w:rPr>
+        <w:t>select</w:t>
+      </w:r>
+      <w:proofErr w:type="spellEnd"/>
+      <w:r>
+        <w:rPr>
+          <w:lang w:val="es-SV"/>
+        </w:rPr>
+        <w:t xml:space="preserve"> * </w:t>
+      </w:r>
+      <w:proofErr w:type="spellStart"/>
+      <w:r>
+        <w:rPr>
+          <w:lang w:val="es-SV"/>
+        </w:rPr>
+        <w:t>from</w:t>
+      </w:r>
+      <w:proofErr w:type="spellEnd"/>
+      <w:r>
+        <w:rPr>
+          <w:lang w:val="es-SV"/>
+        </w:rPr>
+        <w:t xml:space="preserve"> [</w:t>
+      </w:r>
+      <w:proofErr w:type="spellStart"/>
+      <w:r>
+        <w:rPr>
+          <w:lang w:val="es-SV"/>
+        </w:rPr>
+        <w:t>dbo</w:t>
+      </w:r>
+      <w:proofErr w:type="spellEnd"/>
+      <w:proofErr w:type="gramStart"/>
+      <w:r>
+        <w:rPr>
+          <w:lang w:val="es-SV"/>
+        </w:rPr>
+        <w:t>].[</w:t>
+      </w:r>
+      <w:proofErr w:type="gramEnd"/>
+      <w:r>
+        <w:rPr>
+          <w:lang w:val="es-SV"/>
+        </w:rPr>
+        <w:t xml:space="preserve">venta] v </w:t>
+      </w:r>
+      <w:proofErr w:type="spellStart"/>
+      <w:r>
+        <w:rPr>
+          <w:lang w:val="es-SV"/>
+        </w:rPr>
+        <w:t>inner</w:t>
+      </w:r>
+      <w:proofErr w:type="spellEnd"/>
+      <w:r>
+        <w:rPr>
+          <w:lang w:val="es-SV"/>
+        </w:rPr>
+        <w:t xml:space="preserve"> </w:t>
+      </w:r>
+      <w:proofErr w:type="spellStart"/>
+      <w:r>
+        <w:rPr>
+          <w:lang w:val="es-SV"/>
+        </w:rPr>
+        <w:t>join</w:t>
+      </w:r>
+      <w:proofErr w:type="spellEnd"/>
+      <w:r>
+        <w:rPr>
+          <w:lang w:val="es-SV"/>
+        </w:rPr>
+        <w:t xml:space="preserve"> [</w:t>
+      </w:r>
+      <w:proofErr w:type="spellStart"/>
+      <w:r>
+        <w:rPr>
+          <w:lang w:val="es-SV"/>
+        </w:rPr>
+        <w:t>dbo</w:t>
+      </w:r>
+      <w:proofErr w:type="spellEnd"/>
+      <w:r>
+        <w:rPr>
+          <w:lang w:val="es-SV"/>
+        </w:rPr>
+        <w:t xml:space="preserve">].[producto] p </w:t>
+      </w:r>
+      <w:proofErr w:type="spellStart"/>
+      <w:r>
+        <w:rPr>
+          <w:lang w:val="es-SV"/>
+        </w:rPr>
+        <w:t>on</w:t>
+      </w:r>
+      <w:proofErr w:type="spellEnd"/>
+      <w:r>
+        <w:rPr>
+          <w:lang w:val="es-SV"/>
+        </w:rPr>
+        <w:t xml:space="preserve"> p.id = </w:t>
+      </w:r>
+      <w:proofErr w:type="spellStart"/>
+      <w:r>
+        <w:rPr>
+          <w:lang w:val="es-SV"/>
+        </w:rPr>
+        <w:t>v.fk_producto_id</w:t>
+      </w:r>
+      <w:proofErr w:type="spellEnd"/>
+      <w:r>
+        <w:rPr>
+          <w:lang w:val="es-SV"/>
+        </w:rPr>
+        <w:t>)</w:t>
+      </w:r>
+    </w:p>
+    <w:p>
+      <w:pPr>
+        <w:jc w:val="both"/>
+        <w:rPr>
+          <w:lang w:val="es-SV"/>
+        </w:rPr>
+      </w:pPr>
+      <w:r>
+        <w:rPr>
+          <w:noProof/>
+        </w:rPr>
+        <w:drawing>
+          <wp:inline distT="0" distB="0" distL="0" distR="0" wp14:anchorId="5C05644B" wp14:editId="58A45EA9">
+            <wp:extent cx="5612130" cy="1903730"/>
+            <wp:effectExtent l="0" t="0" r="7620" b="1270"/>
+            <wp:docPr id="19" name="Imagen 19"/>
+            <wp:cNvGraphicFramePr>
+              <a:graphicFrameLocks xmlns:a="http://schemas.openxmlformats.org/drawingml/2006/main" noChangeAspect="1"/>
+            </wp:cNvGraphicFramePr>
+            <a:graphic xmlns:a="http://schemas.openxmlformats.org/drawingml/2006/main">
+              <a:graphicData uri="http://schemas.openxmlformats.org/drawingml/2006/picture">
+                <pic:pic xmlns:pic="http://schemas.openxmlformats.org/drawingml/2006/picture">
+                  <pic:nvPicPr>
+                    <pic:cNvPr id="1" name=""/>
+                    <pic:cNvPicPr/>
+                  </pic:nvPicPr>
+                  <pic:blipFill>
+                    <a:blip r:embed="rId19"/>
+                    <a:stretch>
+                      <a:fillRect/>
+                    </a:stretch>
+                  </pic:blipFill>
+                  <pic:spPr>
+                    <a:xfrm>
+                      <a:off x="0" y="0"/>
+                      <a:ext cx="5612130" cy="1903730"/>
+                    </a:xfrm>
+                    <a:prstGeom prst="rect">
+                      <a:avLst/>
+                    </a:prstGeom>
+                  </pic:spPr>
+                </pic:pic>
+              </a:graphicData>
+            </a:graphic>
+          </wp:inline>
+        </w:drawing>
+      </w:r>
+    </w:p>
+    <w:p>
+      <w:pPr>
+        <w:jc w:val="both"/>
+        <w:rPr>
+          <w:lang w:val="es-SV"/>
+        </w:rPr>
+      </w:pPr>
+      <w:r>
+        <w:rPr>
+          <w:lang w:val="es-SV"/>
+        </w:rPr>
+        <w:lastRenderedPageBreak/>
+        <w:t>Utilizando una consulta recursiva se obtiene todas las combinaciones de productos y la cantidad de veces que se repite dicha combinación, como se puede observar, la cantidad de combinaciones hace inservible el resultado. Hablamos de poco menos de 42 mil combinaciones.</w:t>
+      </w:r>
+    </w:p>
+    <w:p>
+      <w:pPr>
+        <w:jc w:val="both"/>
+        <w:rPr>
+          <w:lang w:val="es-SV"/>
+        </w:rPr>
+      </w:pPr>
+      <w:r>
+        <w:rPr>
+          <w:noProof/>
+        </w:rPr>
+        <w:drawing>
+          <wp:inline distT="0" distB="0" distL="0" distR="0" wp14:anchorId="0F4F54CB" wp14:editId="0A400515">
+            <wp:extent cx="5612130" cy="1718310"/>
+            <wp:effectExtent l="0" t="0" r="7620" b="0"/>
+            <wp:docPr id="20" name="Imagen 20"/>
+            <wp:cNvGraphicFramePr>
+              <a:graphicFrameLocks xmlns:a="http://schemas.openxmlformats.org/drawingml/2006/main" noChangeAspect="1"/>
+            </wp:cNvGraphicFramePr>
+            <a:graphic xmlns:a="http://schemas.openxmlformats.org/drawingml/2006/main">
+              <a:graphicData uri="http://schemas.openxmlformats.org/drawingml/2006/picture">
+                <pic:pic xmlns:pic="http://schemas.openxmlformats.org/drawingml/2006/picture">
+                  <pic:nvPicPr>
+                    <pic:cNvPr id="1" name=""/>
+                    <pic:cNvPicPr/>
+                  </pic:nvPicPr>
+                  <pic:blipFill>
+                    <a:blip r:embed="rId20"/>
+                    <a:stretch>
+                      <a:fillRect/>
+                    </a:stretch>
+                  </pic:blipFill>
+                  <pic:spPr>
+                    <a:xfrm>
+                      <a:off x="0" y="0"/>
+                      <a:ext cx="5612130" cy="1718310"/>
+                    </a:xfrm>
+                    <a:prstGeom prst="rect">
+                      <a:avLst/>
+                    </a:prstGeom>
+                  </pic:spPr>
+                </pic:pic>
+              </a:graphicData>
+            </a:graphic>
+          </wp:inline>
+        </w:drawing>
+      </w:r>
+    </w:p>
+    <w:p>
+      <w:pPr>
+        <w:jc w:val="both"/>
+        <w:rPr>
+          <w:lang w:val="es-SV"/>
+        </w:rPr>
+      </w:pPr>
+      <w:r>
+        <w:rPr>
+          <w:lang w:val="es-SV"/>
+        </w:rPr>
+        <w:t>Para limitar este resultado y volverlo útil se utiliza algunas consultas para determinar algunos datos de interés</w:t>
+      </w:r>
+    </w:p>
+    <w:p>
+      <w:pPr>
+        <w:pStyle w:val="Prrafodelista"/>
+        <w:numPr>
+          <w:ilvl w:val="0"/>
+          <w:numId w:val="9"/>
+        </w:numPr>
+        <w:jc w:val="both"/>
+        <w:rPr>
+          <w:lang w:val="es-SV"/>
+        </w:rPr>
+      </w:pPr>
+      <w:r>
+        <w:rPr>
+          <w:lang w:val="es-SV"/>
+        </w:rPr>
+        <w:t>Top 3 productos en por departamento</w:t>
+      </w:r>
+    </w:p>
+    <w:p>
+      <w:pPr>
+        <w:jc w:val="center"/>
+        <w:rPr>
+          <w:lang w:val="es-SV"/>
+        </w:rPr>
+      </w:pPr>
+      <w:r>
+        <w:rPr>
+          <w:noProof/>
+        </w:rPr>
+        <w:drawing>
+          <wp:inline distT="0" distB="0" distL="0" distR="0" wp14:anchorId="163478BB" wp14:editId="3A867F87">
+            <wp:extent cx="2667000" cy="2571750"/>
+            <wp:effectExtent l="0" t="0" r="0" b="0"/>
+            <wp:docPr id="21" name="Imagen 21"/>
+            <wp:cNvGraphicFramePr>
+              <a:graphicFrameLocks xmlns:a="http://schemas.openxmlformats.org/drawingml/2006/main" noChangeAspect="1"/>
+            </wp:cNvGraphicFramePr>
+            <a:graphic xmlns:a="http://schemas.openxmlformats.org/drawingml/2006/main">
+              <a:graphicData uri="http://schemas.openxmlformats.org/drawingml/2006/picture">
+                <pic:pic xmlns:pic="http://schemas.openxmlformats.org/drawingml/2006/picture">
+                  <pic:nvPicPr>
+                    <pic:cNvPr id="1" name=""/>
+                    <pic:cNvPicPr/>
+                  </pic:nvPicPr>
+                  <pic:blipFill>
+                    <a:blip r:embed="rId21"/>
+                    <a:stretch>
+                      <a:fillRect/>
+                    </a:stretch>
+                  </pic:blipFill>
+                  <pic:spPr>
+                    <a:xfrm>
+                      <a:off x="0" y="0"/>
+                      <a:ext cx="2667000" cy="2571750"/>
+                    </a:xfrm>
+                    <a:prstGeom prst="rect">
+                      <a:avLst/>
+                    </a:prstGeom>
+                  </pic:spPr>
+                </pic:pic>
+              </a:graphicData>
+            </a:graphic>
+          </wp:inline>
+        </w:drawing>
+      </w:r>
+    </w:p>
+    <w:p>
+      <w:pPr>
+        <w:pStyle w:val="Prrafodelista"/>
+        <w:numPr>
+          <w:ilvl w:val="0"/>
+          <w:numId w:val="9"/>
+        </w:numPr>
+        <w:jc w:val="both"/>
+        <w:rPr>
+          <w:lang w:val="es-SV"/>
+        </w:rPr>
+      </w:pPr>
+      <w:r>
+        <w:rPr>
+          <w:lang w:val="es-SV"/>
+        </w:rPr>
+        <w:t>Top 5 combinaciones por departamento, se observa una tendencia a comprar por separado</w:t>
+      </w:r>
+    </w:p>
+    <w:p>
+      <w:pPr>
+        <w:jc w:val="center"/>
+        <w:rPr>
+          <w:lang w:val="es-SV"/>
+        </w:rPr>
+      </w:pPr>
+      <w:r>
+        <w:rPr>
+          <w:noProof/>
+        </w:rPr>
+        <w:drawing>
+          <wp:inline distT="0" distB="0" distL="0" distR="0" wp14:anchorId="08E89AF1" wp14:editId="7841E1AE">
+            <wp:extent cx="3686175" cy="1419225"/>
+            <wp:effectExtent l="0" t="0" r="9525" b="9525"/>
+            <wp:docPr id="22" name="Imagen 22"/>
+            <wp:cNvGraphicFramePr>
+              <a:graphicFrameLocks xmlns:a="http://schemas.openxmlformats.org/drawingml/2006/main" noChangeAspect="1"/>
+            </wp:cNvGraphicFramePr>
+            <a:graphic xmlns:a="http://schemas.openxmlformats.org/drawingml/2006/main">
+              <a:graphicData uri="http://schemas.openxmlformats.org/drawingml/2006/picture">
+                <pic:pic xmlns:pic="http://schemas.openxmlformats.org/drawingml/2006/picture">
+                  <pic:nvPicPr>
+                    <pic:cNvPr id="1" name=""/>
+                    <pic:cNvPicPr/>
+                  </pic:nvPicPr>
+                  <pic:blipFill>
+                    <a:blip r:embed="rId22"/>
+                    <a:stretch>
+                      <a:fillRect/>
+                    </a:stretch>
+                  </pic:blipFill>
+                  <pic:spPr>
+                    <a:xfrm>
+                      <a:off x="0" y="0"/>
+                      <a:ext cx="3686175" cy="1419225"/>
+                    </a:xfrm>
+                    <a:prstGeom prst="rect">
+                      <a:avLst/>
+                    </a:prstGeom>
+                  </pic:spPr>
+                </pic:pic>
+              </a:graphicData>
+            </a:graphic>
+          </wp:inline>
+        </w:drawing>
+      </w:r>
+    </w:p>
+    <w:p>
+      <w:pPr>
+        <w:jc w:val="center"/>
+        <w:rPr>
+          <w:lang w:val="es-SV"/>
+        </w:rPr>
+      </w:pPr>
+      <w:r>
+        <w:rPr>
+          <w:noProof/>
+        </w:rPr>
+        <w:lastRenderedPageBreak/>
+        <w:drawing>
+          <wp:inline distT="0" distB="0" distL="0" distR="0" wp14:anchorId="67B1C213" wp14:editId="73E52163">
+            <wp:extent cx="3533775" cy="1362075"/>
+            <wp:effectExtent l="0" t="0" r="9525" b="9525"/>
+            <wp:docPr id="23" name="Imagen 23"/>
+            <wp:cNvGraphicFramePr>
+              <a:graphicFrameLocks xmlns:a="http://schemas.openxmlformats.org/drawingml/2006/main" noChangeAspect="1"/>
+            </wp:cNvGraphicFramePr>
+            <a:graphic xmlns:a="http://schemas.openxmlformats.org/drawingml/2006/main">
+              <a:graphicData uri="http://schemas.openxmlformats.org/drawingml/2006/picture">
+                <pic:pic xmlns:pic="http://schemas.openxmlformats.org/drawingml/2006/picture">
+                  <pic:nvPicPr>
+                    <pic:cNvPr id="1" name=""/>
+                    <pic:cNvPicPr/>
+                  </pic:nvPicPr>
+                  <pic:blipFill>
+                    <a:blip r:embed="rId23"/>
+                    <a:stretch>
+                      <a:fillRect/>
+                    </a:stretch>
+                  </pic:blipFill>
+                  <pic:spPr>
+                    <a:xfrm>
+                      <a:off x="0" y="0"/>
+                      <a:ext cx="3533775" cy="1362075"/>
+                    </a:xfrm>
+                    <a:prstGeom prst="rect">
+                      <a:avLst/>
+                    </a:prstGeom>
+                  </pic:spPr>
+                </pic:pic>
+              </a:graphicData>
+            </a:graphic>
+          </wp:inline>
+        </w:drawing>
+      </w:r>
+    </w:p>
+    <w:p>
+      <w:pPr>
+        <w:jc w:val="center"/>
+        <w:rPr>
+          <w:lang w:val="es-SV"/>
+        </w:rPr>
+      </w:pPr>
+      <w:r>
+        <w:rPr>
+          <w:noProof/>
+        </w:rPr>
+        <w:drawing>
+          <wp:inline distT="0" distB="0" distL="0" distR="0" wp14:anchorId="7F570DE1" wp14:editId="64977FF8">
+            <wp:extent cx="3543300" cy="1362075"/>
+            <wp:effectExtent l="0" t="0" r="0" b="9525"/>
+            <wp:docPr id="24" name="Imagen 24"/>
+            <wp:cNvGraphicFramePr>
+              <a:graphicFrameLocks xmlns:a="http://schemas.openxmlformats.org/drawingml/2006/main" noChangeAspect="1"/>
+            </wp:cNvGraphicFramePr>
+            <a:graphic xmlns:a="http://schemas.openxmlformats.org/drawingml/2006/main">
+              <a:graphicData uri="http://schemas.openxmlformats.org/drawingml/2006/picture">
+                <pic:pic xmlns:pic="http://schemas.openxmlformats.org/drawingml/2006/picture">
+                  <pic:nvPicPr>
+                    <pic:cNvPr id="1" name=""/>
+                    <pic:cNvPicPr/>
+                  </pic:nvPicPr>
+                  <pic:blipFill>
+                    <a:blip r:embed="rId24"/>
+                    <a:stretch>
+                      <a:fillRect/>
+                    </a:stretch>
+                  </pic:blipFill>
+                  <pic:spPr>
+                    <a:xfrm>
+                      <a:off x="0" y="0"/>
+                      <a:ext cx="3543300" cy="1362075"/>
+                    </a:xfrm>
+                    <a:prstGeom prst="rect">
+                      <a:avLst/>
+                    </a:prstGeom>
+                  </pic:spPr>
+                </pic:pic>
+              </a:graphicData>
+            </a:graphic>
+          </wp:inline>
+        </w:drawing>
+      </w:r>
+    </w:p>
+    <w:p>
+      <w:pPr>
+        <w:pStyle w:val="Prrafodelista"/>
+        <w:numPr>
+          <w:ilvl w:val="0"/>
+          <w:numId w:val="9"/>
+        </w:numPr>
+        <w:jc w:val="both"/>
+        <w:rPr>
+          <w:lang w:val="es-SV"/>
+        </w:rPr>
+      </w:pPr>
+      <w:r>
+        <w:rPr>
+          <w:lang w:val="es-SV"/>
+        </w:rPr>
+        <w:t>Consultar cantidades de repeticiones por número de productos diferentes para saber cuántos productos compra un cliente en promedio, muestra de San Salvador como referencia</w:t>
+      </w:r>
+      <w:r>
+        <w:rPr>
+          <w:lang w:val="es-SV"/>
+        </w:rPr>
+        <w:t>. Encontramos un dato de mucho interés, en los 3 departamentos, aunque no en el mismo orden, las ventas incluyen más veces 3, 4, 5 y 6 productos. Nos podemos enfocar en ese detalle para el último análisis</w:t>
+      </w:r>
+    </w:p>
+    <w:p>
+      <w:pPr>
+        <w:jc w:val="center"/>
+        <w:rPr>
+          <w:lang w:val="es-SV"/>
+        </w:rPr>
+      </w:pPr>
+      <w:r>
+        <w:rPr>
+          <w:noProof/>
+        </w:rPr>
+        <w:drawing>
+          <wp:inline distT="0" distB="0" distL="0" distR="0" wp14:anchorId="1199E967" wp14:editId="1CBD9798">
+            <wp:extent cx="2524125" cy="1219200"/>
+            <wp:effectExtent l="19050" t="19050" r="28575" b="19050"/>
+            <wp:docPr id="25" name="Imagen 25"/>
+            <wp:cNvGraphicFramePr>
+              <a:graphicFrameLocks xmlns:a="http://schemas.openxmlformats.org/drawingml/2006/main" noChangeAspect="1"/>
+            </wp:cNvGraphicFramePr>
+            <a:graphic xmlns:a="http://schemas.openxmlformats.org/drawingml/2006/main">
+              <a:graphicData uri="http://schemas.openxmlformats.org/drawingml/2006/picture">
+                <pic:pic xmlns:pic="http://schemas.openxmlformats.org/drawingml/2006/picture">
+                  <pic:nvPicPr>
+                    <pic:cNvPr id="1" name=""/>
+                    <pic:cNvPicPr/>
+                  </pic:nvPicPr>
+                  <pic:blipFill>
+                    <a:blip r:embed="rId25"/>
+                    <a:stretch>
+                      <a:fillRect/>
+                    </a:stretch>
+                  </pic:blipFill>
+                  <pic:spPr>
+                    <a:xfrm>
+                      <a:off x="0" y="0"/>
+                      <a:ext cx="2524125" cy="1219200"/>
+                    </a:xfrm>
+                    <a:prstGeom prst="rect">
+                      <a:avLst/>
+                    </a:prstGeom>
+                    <a:ln>
+                      <a:solidFill>
+                        <a:schemeClr val="tx1"/>
+                      </a:solidFill>
+                    </a:ln>
+                  </pic:spPr>
+                </pic:pic>
+              </a:graphicData>
+            </a:graphic>
+          </wp:inline>
+        </w:drawing>
+      </w:r>
+      <w:r>
+        <w:rPr>
+          <w:noProof/>
+        </w:rPr>
+        <w:drawing>
+          <wp:inline distT="0" distB="0" distL="0" distR="0" wp14:anchorId="59800655" wp14:editId="0695F6E5">
+            <wp:extent cx="2495550" cy="1200150"/>
+            <wp:effectExtent l="19050" t="19050" r="19050" b="19050"/>
+            <wp:docPr id="26" name="Imagen 26"/>
+            <wp:cNvGraphicFramePr>
+              <a:graphicFrameLocks xmlns:a="http://schemas.openxmlformats.org/drawingml/2006/main" noChangeAspect="1"/>
+            </wp:cNvGraphicFramePr>
+            <a:graphic xmlns:a="http://schemas.openxmlformats.org/drawingml/2006/main">
+              <a:graphicData uri="http://schemas.openxmlformats.org/drawingml/2006/picture">
+                <pic:pic xmlns:pic="http://schemas.openxmlformats.org/drawingml/2006/picture">
+                  <pic:nvPicPr>
+                    <pic:cNvPr id="1" name=""/>
+                    <pic:cNvPicPr/>
+                  </pic:nvPicPr>
+                  <pic:blipFill>
+                    <a:blip r:embed="rId26"/>
+                    <a:stretch>
+                      <a:fillRect/>
+                    </a:stretch>
+                  </pic:blipFill>
+                  <pic:spPr>
+                    <a:xfrm>
+                      <a:off x="0" y="0"/>
+                      <a:ext cx="2495550" cy="1200150"/>
+                    </a:xfrm>
+                    <a:prstGeom prst="rect">
+                      <a:avLst/>
+                    </a:prstGeom>
+                    <a:ln>
+                      <a:solidFill>
+                        <a:schemeClr val="tx1"/>
+                      </a:solidFill>
+                    </a:ln>
+                  </pic:spPr>
+                </pic:pic>
+              </a:graphicData>
+            </a:graphic>
+          </wp:inline>
+        </w:drawing>
+      </w:r>
+      <w:r>
+        <w:rPr>
+          <w:noProof/>
+        </w:rPr>
+        <w:drawing>
+          <wp:inline distT="0" distB="0" distL="0" distR="0" wp14:anchorId="50082706" wp14:editId="6D0BB881">
+            <wp:extent cx="2476500" cy="1219200"/>
+            <wp:effectExtent l="19050" t="19050" r="19050" b="19050"/>
+            <wp:docPr id="27" name="Imagen 27"/>
+            <wp:cNvGraphicFramePr>
+              <a:graphicFrameLocks xmlns:a="http://schemas.openxmlformats.org/drawingml/2006/main" noChangeAspect="1"/>
+            </wp:cNvGraphicFramePr>
+            <a:graphic xmlns:a="http://schemas.openxmlformats.org/drawingml/2006/main">
+              <a:graphicData uri="http://schemas.openxmlformats.org/drawingml/2006/picture">
+                <pic:pic xmlns:pic="http://schemas.openxmlformats.org/drawingml/2006/picture">
+                  <pic:nvPicPr>
+                    <pic:cNvPr id="1" name=""/>
+                    <pic:cNvPicPr/>
+                  </pic:nvPicPr>
+                  <pic:blipFill>
+                    <a:blip r:embed="rId27"/>
+                    <a:stretch>
+                      <a:fillRect/>
+                    </a:stretch>
+                  </pic:blipFill>
+                  <pic:spPr>
+                    <a:xfrm>
+                      <a:off x="0" y="0"/>
+                      <a:ext cx="2476500" cy="1219200"/>
+                    </a:xfrm>
+                    <a:prstGeom prst="rect">
+                      <a:avLst/>
+                    </a:prstGeom>
+                    <a:ln>
+                      <a:solidFill>
+                        <a:schemeClr val="tx1"/>
+                      </a:solidFill>
+                    </a:ln>
+                  </pic:spPr>
+                </pic:pic>
+              </a:graphicData>
+            </a:graphic>
+          </wp:inline>
+        </w:drawing>
+      </w:r>
+    </w:p>
+    <w:p>
+      <w:pPr>
+        <w:rPr>
+          <w:rFonts w:asciiTheme="majorHAnsi" w:eastAsiaTheme="majorEastAsia" w:hAnsiTheme="majorHAnsi" w:cstheme="majorBidi"/>
+          <w:color w:val="2E74B5" w:themeColor="accent1" w:themeShade="BF"/>
+          <w:sz w:val="26"/>
+          <w:szCs w:val="26"/>
+          <w:lang w:val="es-SV"/>
+        </w:rPr>
+      </w:pPr>
+      <w:r>
+        <w:rPr>
+          <w:lang w:val="es-SV"/>
+        </w:rPr>
+        <w:br w:type="page"/>
+      </w:r>
+    </w:p>
+    <w:p>
+      <w:pPr>
+        <w:pStyle w:val="Ttulo2"/>
+        <w:rPr>
+          <w:lang w:val="es-SV"/>
+        </w:rPr>
+      </w:pPr>
+      <w:r>
+        <w:rPr>
+          <w:lang w:val="es-SV"/>
+        </w:rPr>
+        <w:lastRenderedPageBreak/>
+        <w:t>Análisis final Ejercicio 2</w:t>
+      </w:r>
+    </w:p>
+    <w:p>
+      <w:pPr>
+        <w:jc w:val="both"/>
+        <w:rPr>
+          <w:lang w:val="es-SV"/>
+        </w:rPr>
+      </w:pPr>
+      <w:r>
+        <w:rPr>
+          <w:lang w:val="es-SV"/>
+        </w:rPr>
+        <w:t>Para entregar un informe a la floristería Fiorella se puede consultar por departamento, las combinaciones más usadas para 3, 4, 5 y 6 productos. Ejemplos</w:t>
+      </w:r>
+    </w:p>
+    <w:p>
+      <w:pPr>
+        <w:pStyle w:val="Prrafodelista"/>
+        <w:numPr>
+          <w:ilvl w:val="0"/>
+          <w:numId w:val="10"/>
+        </w:numPr>
+        <w:jc w:val="both"/>
+        <w:rPr>
+          <w:lang w:val="es-SV"/>
+        </w:rPr>
+      </w:pPr>
+      <w:r>
+        <w:rPr>
+          <w:lang w:val="es-SV"/>
+        </w:rPr>
+        <w:t>Top 3 combinaciones de 3 productos para Santa Ana</w:t>
+      </w:r>
+    </w:p>
+    <w:p>
+      <w:pPr>
+        <w:jc w:val="center"/>
+        <w:rPr>
+          <w:lang w:val="es-SV"/>
+        </w:rPr>
+      </w:pPr>
+      <w:r>
+        <w:rPr>
+          <w:noProof/>
+        </w:rPr>
+        <w:drawing>
+          <wp:inline distT="0" distB="0" distL="0" distR="0" wp14:anchorId="269211A1" wp14:editId="3DE16CBD">
+            <wp:extent cx="4305300" cy="1009650"/>
+            <wp:effectExtent l="0" t="0" r="0" b="0"/>
+            <wp:docPr id="28" name="Imagen 28"/>
+            <wp:cNvGraphicFramePr>
+              <a:graphicFrameLocks xmlns:a="http://schemas.openxmlformats.org/drawingml/2006/main" noChangeAspect="1"/>
+            </wp:cNvGraphicFramePr>
+            <a:graphic xmlns:a="http://schemas.openxmlformats.org/drawingml/2006/main">
+              <a:graphicData uri="http://schemas.openxmlformats.org/drawingml/2006/picture">
+                <pic:pic xmlns:pic="http://schemas.openxmlformats.org/drawingml/2006/picture">
+                  <pic:nvPicPr>
+                    <pic:cNvPr id="1" name=""/>
+                    <pic:cNvPicPr/>
+                  </pic:nvPicPr>
+                  <pic:blipFill>
+                    <a:blip r:embed="rId28"/>
+                    <a:stretch>
+                      <a:fillRect/>
+                    </a:stretch>
+                  </pic:blipFill>
+                  <pic:spPr>
+                    <a:xfrm>
+                      <a:off x="0" y="0"/>
+                      <a:ext cx="4305300" cy="1009650"/>
+                    </a:xfrm>
+                    <a:prstGeom prst="rect">
+                      <a:avLst/>
+                    </a:prstGeom>
+                  </pic:spPr>
+                </pic:pic>
+              </a:graphicData>
+            </a:graphic>
+          </wp:inline>
+        </w:drawing>
+      </w:r>
+    </w:p>
+    <w:p>
+      <w:pPr>
+        <w:pStyle w:val="Prrafodelista"/>
+        <w:numPr>
+          <w:ilvl w:val="0"/>
+          <w:numId w:val="10"/>
+        </w:numPr>
+        <w:jc w:val="both"/>
+        <w:rPr>
+          <w:lang w:val="es-SV"/>
+        </w:rPr>
+      </w:pPr>
+      <w:r>
+        <w:rPr>
+          <w:lang w:val="es-SV"/>
+        </w:rPr>
+        <w:t>Top 10 combinaciones de 6 productos para San Miguel</w:t>
+      </w:r>
+    </w:p>
+    <w:p>
+      <w:pPr>
+        <w:jc w:val="both"/>
+        <w:rPr>
+          <w:lang w:val="es-SV"/>
+        </w:rPr>
+      </w:pPr>
+      <w:r>
+        <w:rPr>
+          <w:noProof/>
+        </w:rPr>
+        <w:drawing>
+          <wp:inline distT="0" distB="0" distL="0" distR="0" wp14:anchorId="779B87AE" wp14:editId="73D22F83">
+            <wp:extent cx="5612130" cy="2242820"/>
+            <wp:effectExtent l="0" t="0" r="7620" b="5080"/>
+            <wp:docPr id="29" name="Imagen 29"/>
+            <wp:cNvGraphicFramePr>
+              <a:graphicFrameLocks xmlns:a="http://schemas.openxmlformats.org/drawingml/2006/main" noChangeAspect="1"/>
+            </wp:cNvGraphicFramePr>
+            <a:graphic xmlns:a="http://schemas.openxmlformats.org/drawingml/2006/main">
+              <a:graphicData uri="http://schemas.openxmlformats.org/drawingml/2006/picture">
+                <pic:pic xmlns:pic="http://schemas.openxmlformats.org/drawingml/2006/picture">
+                  <pic:nvPicPr>
+                    <pic:cNvPr id="1" name=""/>
+                    <pic:cNvPicPr/>
+                  </pic:nvPicPr>
+                  <pic:blipFill>
+                    <a:blip r:embed="rId29"/>
+                    <a:stretch>
+                      <a:fillRect/>
+                    </a:stretch>
+                  </pic:blipFill>
+                  <pic:spPr>
+                    <a:xfrm>
+                      <a:off x="0" y="0"/>
+                      <a:ext cx="5612130" cy="2242820"/>
+                    </a:xfrm>
+                    <a:prstGeom prst="rect">
+                      <a:avLst/>
+                    </a:prstGeom>
+                  </pic:spPr>
+                </pic:pic>
+              </a:graphicData>
+            </a:graphic>
+          </wp:inline>
+        </w:drawing>
+      </w:r>
+    </w:p>
+    <w:p>
+      <w:pPr>
+        <w:pStyle w:val="Ttulo2"/>
+        <w:rPr>
+          <w:lang w:val="es-SV"/>
+        </w:rPr>
+      </w:pPr>
+      <w:r>
+        <w:rPr>
+          <w:lang w:val="es-SV"/>
+        </w:rPr>
+        <w:t>Conclusión</w:t>
+      </w:r>
+    </w:p>
+    <w:p>
+      <w:pPr>
+        <w:rPr>
+          <w:lang w:val="es-SV"/>
+        </w:rPr>
+      </w:pPr>
+      <w:r>
+        <w:rPr>
+          <w:lang w:val="es-SV"/>
+        </w:rPr>
+        <w:t>Con la base de datos y el proceso de integración de datos que se ha creado se puede realizar consultas muy sencillas con las cuales se determine la cantidad de productos que se consume por departamento y también por sus posibles combinaciones.</w:t>
       </w:r>
       <w:bookmarkStart w:id="0" w:name="_GoBack"/>
       <w:bookmarkEnd w:id="0"/>
@@ -1566,6 +2939,95 @@
 <file path=word/numbering.xml><?xml version="1.0" encoding="utf-8"?>
 <w:numbering xmlns:wpc="http://schemas.microsoft.com/office/word/2010/wordprocessingCanvas" xmlns:cx="http://schemas.microsoft.com/office/drawing/2014/chartex" xmlns:mc="http://schemas.openxmlformats.org/markup-compatibility/2006" xmlns:o="urn:schemas-microsoft-com:office:office" xmlns:r="http://schemas.openxmlformats.org/officeDocument/2006/relationships" xmlns:m="http://schemas.openxmlformats.org/officeDocument/2006/math" xmlns:v="urn:schemas-microsoft-com:vml" xmlns:wp14="http://schemas.microsoft.com/office/word/2010/wordprocessingDrawing" xmlns:wp="http://schemas.openxmlformats.org/drawingml/2006/wordprocessingDrawing" xmlns:w10="urn:schemas-microsoft-com:office:word" xmlns:w="http://schemas.openxmlformats.org/wordprocessingml/2006/main" xmlns:w14="http://schemas.microsoft.com/office/word/2010/wordml" xmlns:w15="http://schemas.microsoft.com/office/word/2012/wordml" xmlns:w16se="http://schemas.microsoft.com/office/word/2015/wordml/symex" xmlns:wpg="http://schemas.microsoft.com/office/word/2010/wordprocessingGroup" xmlns:wpi="http://schemas.microsoft.com/office/word/2010/wordprocessingInk" xmlns:wne="http://schemas.microsoft.com/office/word/2006/wordml" xmlns:wps="http://schemas.microsoft.com/office/word/2010/wordprocessingShape" mc:Ignorable="w14 w15 w16se wp14">
   <w:abstractNum w:abstractNumId="0" w15:restartNumberingAfterBreak="0">
+    <w:nsid w:val="1BDB49B3"/>
+    <w:multiLevelType w:val="hybridMultilevel"/>
+    <w:tmpl w:val="7D5CB7A8"/>
+    <w:lvl w:ilvl="0" w:tplc="0409000F">
+      <w:start w:val="1"/>
+      <w:numFmt w:val="decimal"/>
+      <w:lvlText w:val="%1."/>
+      <w:lvlJc w:val="left"/>
+      <w:pPr>
+        <w:ind w:left="720" w:hanging="360"/>
+      </w:pPr>
+      <w:rPr>
+        <w:rFonts w:hint="default"/>
+      </w:rPr>
+    </w:lvl>
+    <w:lvl w:ilvl="1" w:tplc="04090019" w:tentative="1">
+      <w:start w:val="1"/>
+      <w:numFmt w:val="lowerLetter"/>
+      <w:lvlText w:val="%2."/>
+      <w:lvlJc w:val="left"/>
+      <w:pPr>
+        <w:ind w:left="1440" w:hanging="360"/>
+      </w:pPr>
+    </w:lvl>
+    <w:lvl w:ilvl="2" w:tplc="0409001B" w:tentative="1">
+      <w:start w:val="1"/>
+      <w:numFmt w:val="lowerRoman"/>
+      <w:lvlText w:val="%3."/>
+      <w:lvlJc w:val="right"/>
+      <w:pPr>
+        <w:ind w:left="2160" w:hanging="180"/>
+      </w:pPr>
+    </w:lvl>
+    <w:lvl w:ilvl="3" w:tplc="0409000F" w:tentative="1">
+      <w:start w:val="1"/>
+      <w:numFmt w:val="decimal"/>
+      <w:lvlText w:val="%4."/>
+      <w:lvlJc w:val="left"/>
+      <w:pPr>
+        <w:ind w:left="2880" w:hanging="360"/>
+      </w:pPr>
+    </w:lvl>
+    <w:lvl w:ilvl="4" w:tplc="04090019" w:tentative="1">
+      <w:start w:val="1"/>
+      <w:numFmt w:val="lowerLetter"/>
+      <w:lvlText w:val="%5."/>
+      <w:lvlJc w:val="left"/>
+      <w:pPr>
+        <w:ind w:left="3600" w:hanging="360"/>
+      </w:pPr>
+    </w:lvl>
+    <w:lvl w:ilvl="5" w:tplc="0409001B" w:tentative="1">
+      <w:start w:val="1"/>
+      <w:numFmt w:val="lowerRoman"/>
+      <w:lvlText w:val="%6."/>
+      <w:lvlJc w:val="right"/>
+      <w:pPr>
+        <w:ind w:left="4320" w:hanging="180"/>
+      </w:pPr>
+    </w:lvl>
+    <w:lvl w:ilvl="6" w:tplc="0409000F" w:tentative="1">
+      <w:start w:val="1"/>
+      <w:numFmt w:val="decimal"/>
+      <w:lvlText w:val="%7."/>
+      <w:lvlJc w:val="left"/>
+      <w:pPr>
+        <w:ind w:left="5040" w:hanging="360"/>
+      </w:pPr>
+    </w:lvl>
+    <w:lvl w:ilvl="7" w:tplc="04090019" w:tentative="1">
+      <w:start w:val="1"/>
+      <w:numFmt w:val="lowerLetter"/>
+      <w:lvlText w:val="%8."/>
+      <w:lvlJc w:val="left"/>
+      <w:pPr>
+        <w:ind w:left="5760" w:hanging="360"/>
+      </w:pPr>
+    </w:lvl>
+    <w:lvl w:ilvl="8" w:tplc="0409001B" w:tentative="1">
+      <w:start w:val="1"/>
+      <w:numFmt w:val="lowerRoman"/>
+      <w:lvlText w:val="%9."/>
+      <w:lvlJc w:val="right"/>
+      <w:pPr>
+        <w:ind w:left="6480" w:hanging="180"/>
+      </w:pPr>
+    </w:lvl>
+  </w:abstractNum>
+  <w:abstractNum w:abstractNumId="1" w15:restartNumberingAfterBreak="0">
     <w:nsid w:val="228637F0"/>
     <w:multiLevelType w:val="hybridMultilevel"/>
     <w:tmpl w:val="38548222"/>
@@ -1654,7 +3116,7 @@
       </w:pPr>
     </w:lvl>
   </w:abstractNum>
-  <w:abstractNum w:abstractNumId="1" w15:restartNumberingAfterBreak="0">
+  <w:abstractNum w:abstractNumId="2" w15:restartNumberingAfterBreak="0">
     <w:nsid w:val="30D22187"/>
     <w:multiLevelType w:val="hybridMultilevel"/>
     <w:tmpl w:val="AA5404A0"/>
@@ -1766,7 +3228,96 @@
       </w:rPr>
     </w:lvl>
   </w:abstractNum>
-  <w:abstractNum w:abstractNumId="2" w15:restartNumberingAfterBreak="0">
+  <w:abstractNum w:abstractNumId="3" w15:restartNumberingAfterBreak="0">
+    <w:nsid w:val="3B6B27DA"/>
+    <w:multiLevelType w:val="hybridMultilevel"/>
+    <w:tmpl w:val="67B274C6"/>
+    <w:lvl w:ilvl="0" w:tplc="0409000F">
+      <w:start w:val="1"/>
+      <w:numFmt w:val="decimal"/>
+      <w:lvlText w:val="%1."/>
+      <w:lvlJc w:val="left"/>
+      <w:pPr>
+        <w:ind w:left="720" w:hanging="360"/>
+      </w:pPr>
+      <w:rPr>
+        <w:rFonts w:hint="default"/>
+      </w:rPr>
+    </w:lvl>
+    <w:lvl w:ilvl="1" w:tplc="04090019" w:tentative="1">
+      <w:start w:val="1"/>
+      <w:numFmt w:val="lowerLetter"/>
+      <w:lvlText w:val="%2."/>
+      <w:lvlJc w:val="left"/>
+      <w:pPr>
+        <w:ind w:left="1440" w:hanging="360"/>
+      </w:pPr>
+    </w:lvl>
+    <w:lvl w:ilvl="2" w:tplc="0409001B" w:tentative="1">
+      <w:start w:val="1"/>
+      <w:numFmt w:val="lowerRoman"/>
+      <w:lvlText w:val="%3."/>
+      <w:lvlJc w:val="right"/>
+      <w:pPr>
+        <w:ind w:left="2160" w:hanging="180"/>
+      </w:pPr>
+    </w:lvl>
+    <w:lvl w:ilvl="3" w:tplc="0409000F" w:tentative="1">
+      <w:start w:val="1"/>
+      <w:numFmt w:val="decimal"/>
+      <w:lvlText w:val="%4."/>
+      <w:lvlJc w:val="left"/>
+      <w:pPr>
+        <w:ind w:left="2880" w:hanging="360"/>
+      </w:pPr>
+    </w:lvl>
+    <w:lvl w:ilvl="4" w:tplc="04090019" w:tentative="1">
+      <w:start w:val="1"/>
+      <w:numFmt w:val="lowerLetter"/>
+      <w:lvlText w:val="%5."/>
+      <w:lvlJc w:val="left"/>
+      <w:pPr>
+        <w:ind w:left="3600" w:hanging="360"/>
+      </w:pPr>
+    </w:lvl>
+    <w:lvl w:ilvl="5" w:tplc="0409001B" w:tentative="1">
+      <w:start w:val="1"/>
+      <w:numFmt w:val="lowerRoman"/>
+      <w:lvlText w:val="%6."/>
+      <w:lvlJc w:val="right"/>
+      <w:pPr>
+        <w:ind w:left="4320" w:hanging="180"/>
+      </w:pPr>
+    </w:lvl>
+    <w:lvl w:ilvl="6" w:tplc="0409000F" w:tentative="1">
+      <w:start w:val="1"/>
+      <w:numFmt w:val="decimal"/>
+      <w:lvlText w:val="%7."/>
+      <w:lvlJc w:val="left"/>
+      <w:pPr>
+        <w:ind w:left="5040" w:hanging="360"/>
+      </w:pPr>
+    </w:lvl>
+    <w:lvl w:ilvl="7" w:tplc="04090019" w:tentative="1">
+      <w:start w:val="1"/>
+      <w:numFmt w:val="lowerLetter"/>
+      <w:lvlText w:val="%8."/>
+      <w:lvlJc w:val="left"/>
+      <w:pPr>
+        <w:ind w:left="5760" w:hanging="360"/>
+      </w:pPr>
+    </w:lvl>
+    <w:lvl w:ilvl="8" w:tplc="0409001B" w:tentative="1">
+      <w:start w:val="1"/>
+      <w:numFmt w:val="lowerRoman"/>
+      <w:lvlText w:val="%9."/>
+      <w:lvlJc w:val="right"/>
+      <w:pPr>
+        <w:ind w:left="6480" w:hanging="180"/>
+      </w:pPr>
+    </w:lvl>
+  </w:abstractNum>
+  <w:abstractNum w:abstractNumId="4" w15:restartNumberingAfterBreak="0">
     <w:nsid w:val="442F0523"/>
     <w:multiLevelType w:val="hybridMultilevel"/>
     <w:tmpl w:val="40D48958"/>
@@ -1855,7 +3406,7 @@
       </w:pPr>
     </w:lvl>
   </w:abstractNum>
-  <w:abstractNum w:abstractNumId="3" w15:restartNumberingAfterBreak="0">
+  <w:abstractNum w:abstractNumId="5" w15:restartNumberingAfterBreak="0">
     <w:nsid w:val="4B246F13"/>
     <w:multiLevelType w:val="hybridMultilevel"/>
     <w:tmpl w:val="2C842628"/>
@@ -1944,7 +3495,185 @@
       </w:pPr>
     </w:lvl>
   </w:abstractNum>
-  <w:abstractNum w:abstractNumId="4" w15:restartNumberingAfterBreak="0">
+  <w:abstractNum w:abstractNumId="6" w15:restartNumberingAfterBreak="0">
+    <w:nsid w:val="51E90FF5"/>
+    <w:multiLevelType w:val="hybridMultilevel"/>
+    <w:tmpl w:val="5A640DA6"/>
+    <w:lvl w:ilvl="0" w:tplc="0409000F">
+      <w:start w:val="1"/>
+      <w:numFmt w:val="decimal"/>
+      <w:lvlText w:val="%1."/>
+      <w:lvlJc w:val="left"/>
+      <w:pPr>
+        <w:ind w:left="720" w:hanging="360"/>
+      </w:pPr>
+      <w:rPr>
+        <w:rFonts w:hint="default"/>
+      </w:rPr>
+    </w:lvl>
+    <w:lvl w:ilvl="1" w:tplc="04090019" w:tentative="1">
+      <w:start w:val="1"/>
+      <w:numFmt w:val="lowerLetter"/>
+      <w:lvlText w:val="%2."/>
+      <w:lvlJc w:val="left"/>
+      <w:pPr>
+        <w:ind w:left="1440" w:hanging="360"/>
+      </w:pPr>
+    </w:lvl>
+    <w:lvl w:ilvl="2" w:tplc="0409001B" w:tentative="1">
+      <w:start w:val="1"/>
+      <w:numFmt w:val="lowerRoman"/>
+      <w:lvlText w:val="%3."/>
+      <w:lvlJc w:val="right"/>
+      <w:pPr>
+        <w:ind w:left="2160" w:hanging="180"/>
+      </w:pPr>
+    </w:lvl>
+    <w:lvl w:ilvl="3" w:tplc="0409000F" w:tentative="1">
+      <w:start w:val="1"/>
+      <w:numFmt w:val="decimal"/>
+      <w:lvlText w:val="%4."/>
+      <w:lvlJc w:val="left"/>
+      <w:pPr>
+        <w:ind w:left="2880" w:hanging="360"/>
+      </w:pPr>
+    </w:lvl>
+    <w:lvl w:ilvl="4" w:tplc="04090019" w:tentative="1">
+      <w:start w:val="1"/>
+      <w:numFmt w:val="lowerLetter"/>
+      <w:lvlText w:val="%5."/>
+      <w:lvlJc w:val="left"/>
+      <w:pPr>
+        <w:ind w:left="3600" w:hanging="360"/>
+      </w:pPr>
+    </w:lvl>
+    <w:lvl w:ilvl="5" w:tplc="0409001B" w:tentative="1">
+      <w:start w:val="1"/>
+      <w:numFmt w:val="lowerRoman"/>
+      <w:lvlText w:val="%6."/>
+      <w:lvlJc w:val="right"/>
+      <w:pPr>
+        <w:ind w:left="4320" w:hanging="180"/>
+      </w:pPr>
+    </w:lvl>
+    <w:lvl w:ilvl="6" w:tplc="0409000F" w:tentative="1">
+      <w:start w:val="1"/>
+      <w:numFmt w:val="decimal"/>
+      <w:lvlText w:val="%7."/>
+      <w:lvlJc w:val="left"/>
+      <w:pPr>
+        <w:ind w:left="5040" w:hanging="360"/>
+      </w:pPr>
+    </w:lvl>
+    <w:lvl w:ilvl="7" w:tplc="04090019" w:tentative="1">
+      <w:start w:val="1"/>
+      <w:numFmt w:val="lowerLetter"/>
+      <w:lvlText w:val="%8."/>
+      <w:lvlJc w:val="left"/>
+      <w:pPr>
+        <w:ind w:left="5760" w:hanging="360"/>
+      </w:pPr>
+    </w:lvl>
+    <w:lvl w:ilvl="8" w:tplc="0409001B" w:tentative="1">
+      <w:start w:val="1"/>
+      <w:numFmt w:val="lowerRoman"/>
+      <w:lvlText w:val="%9."/>
+      <w:lvlJc w:val="right"/>
+      <w:pPr>
+        <w:ind w:left="6480" w:hanging="180"/>
+      </w:pPr>
+    </w:lvl>
+  </w:abstractNum>
+  <w:abstractNum w:abstractNumId="7" w15:restartNumberingAfterBreak="0">
+    <w:nsid w:val="550E5444"/>
+    <w:multiLevelType w:val="hybridMultilevel"/>
+    <w:tmpl w:val="2072FB20"/>
+    <w:lvl w:ilvl="0" w:tplc="0409000F">
+      <w:start w:val="1"/>
+      <w:numFmt w:val="decimal"/>
+      <w:lvlText w:val="%1."/>
+      <w:lvlJc w:val="left"/>
+      <w:pPr>
+        <w:ind w:left="720" w:hanging="360"/>
+      </w:pPr>
+      <w:rPr>
+        <w:rFonts w:hint="default"/>
+      </w:rPr>
+    </w:lvl>
+    <w:lvl w:ilvl="1" w:tplc="04090019" w:tentative="1">
+      <w:start w:val="1"/>
+      <w:numFmt w:val="lowerLetter"/>
+      <w:lvlText w:val="%2."/>
+      <w:lvlJc w:val="left"/>
+      <w:pPr>
+        <w:ind w:left="1440" w:hanging="360"/>
+      </w:pPr>
+    </w:lvl>
+    <w:lvl w:ilvl="2" w:tplc="0409001B" w:tentative="1">
+      <w:start w:val="1"/>
+      <w:numFmt w:val="lowerRoman"/>
+      <w:lvlText w:val="%3."/>
+      <w:lvlJc w:val="right"/>
+      <w:pPr>
+        <w:ind w:left="2160" w:hanging="180"/>
+      </w:pPr>
+    </w:lvl>
+    <w:lvl w:ilvl="3" w:tplc="0409000F" w:tentative="1">
+      <w:start w:val="1"/>
+      <w:numFmt w:val="decimal"/>
+      <w:lvlText w:val="%4."/>
+      <w:lvlJc w:val="left"/>
+      <w:pPr>
+        <w:ind w:left="2880" w:hanging="360"/>
+      </w:pPr>
+    </w:lvl>
+    <w:lvl w:ilvl="4" w:tplc="04090019" w:tentative="1">
+      <w:start w:val="1"/>
+      <w:numFmt w:val="lowerLetter"/>
+      <w:lvlText w:val="%5."/>
+      <w:lvlJc w:val="left"/>
+      <w:pPr>
+        <w:ind w:left="3600" w:hanging="360"/>
+      </w:pPr>
+    </w:lvl>
+    <w:lvl w:ilvl="5" w:tplc="0409001B" w:tentative="1">
+      <w:start w:val="1"/>
+      <w:numFmt w:val="lowerRoman"/>
+      <w:lvlText w:val="%6."/>
+      <w:lvlJc w:val="right"/>
+      <w:pPr>
+        <w:ind w:left="4320" w:hanging="180"/>
+      </w:pPr>
+    </w:lvl>
+    <w:lvl w:ilvl="6" w:tplc="0409000F" w:tentative="1">
+      <w:start w:val="1"/>
+      <w:numFmt w:val="decimal"/>
+      <w:lvlText w:val="%7."/>
+      <w:lvlJc w:val="left"/>
+      <w:pPr>
+        <w:ind w:left="5040" w:hanging="360"/>
+      </w:pPr>
+    </w:lvl>
+    <w:lvl w:ilvl="7" w:tplc="04090019" w:tentative="1">
+      <w:start w:val="1"/>
+      <w:numFmt w:val="lowerLetter"/>
+      <w:lvlText w:val="%8."/>
+      <w:lvlJc w:val="left"/>
+      <w:pPr>
+        <w:ind w:left="5760" w:hanging="360"/>
+      </w:pPr>
+    </w:lvl>
+    <w:lvl w:ilvl="8" w:tplc="0409001B" w:tentative="1">
+      <w:start w:val="1"/>
+      <w:numFmt w:val="lowerRoman"/>
+      <w:lvlText w:val="%9."/>
+      <w:lvlJc w:val="right"/>
+      <w:pPr>
+        <w:ind w:left="6480" w:hanging="180"/>
+      </w:pPr>
+    </w:lvl>
+  </w:abstractNum>
+  <w:abstractNum w:abstractNumId="8" w15:restartNumberingAfterBreak="0">
     <w:nsid w:val="643F1A6A"/>
     <w:multiLevelType w:val="hybridMultilevel"/>
     <w:tmpl w:val="A7A4A8E4"/>
@@ -2033,7 +3762,7 @@
       </w:pPr>
     </w:lvl>
   </w:abstractNum>
-  <w:abstractNum w:abstractNumId="5" w15:restartNumberingAfterBreak="0">
+  <w:abstractNum w:abstractNumId="9" w15:restartNumberingAfterBreak="0">
     <w:nsid w:val="7F6340F2"/>
     <w:multiLevelType w:val="hybridMultilevel"/>
     <w:tmpl w:val="22D8177E"/>
@@ -2123,22 +3852,34 @@
     </w:lvl>
   </w:abstractNum>
   <w:num w:numId="1">
+    <w:abstractNumId w:val="2"/>
+  </w:num>
+  <w:num w:numId="2">
+    <w:abstractNumId w:val="5"/>
+  </w:num>
+  <w:num w:numId="3">
     <w:abstractNumId w:val="1"/>
   </w:num>
-  <w:num w:numId="2">
-    <w:abstractNumId w:val="3"/>
+  <w:num w:numId="4">
+    <w:abstractNumId w:val="8"/>
   </w:num>
-  <w:num w:numId="3">
+  <w:num w:numId="5">
+    <w:abstractNumId w:val="9"/>
+  </w:num>
+  <w:num w:numId="6">
+    <w:abstractNumId w:val="4"/>
+  </w:num>
+  <w:num w:numId="7">
     <w:abstractNumId w:val="0"/>
   </w:num>
-  <w:num w:numId="4">
-    <w:abstractNumId w:val="4"/>
+  <w:num w:numId="8">
+    <w:abstractNumId w:val="6"/>
   </w:num>
-  <w:num w:numId="5">
-    <w:abstractNumId w:val="5"/>
+  <w:num w:numId="9">
+    <w:abstractNumId w:val="7"/>
   </w:num>
-  <w:num w:numId="6">
-    <w:abstractNumId w:val="2"/>
+  <w:num w:numId="10">
+    <w:abstractNumId w:val="3"/>
   </w:num>
 </w:numbering>
 </file>

</xml_diff>